<commit_message>
More detailed documentation about New Terminals Project
</commit_message>
<xml_diff>
--- a/New Terminals/Documentation/NOTAS DE VERSÃO NEW TERMINALS.docx
+++ b/New Terminals/Documentation/NOTAS DE VERSÃO NEW TERMINALS.docx
@@ -934,7 +934,6 @@
           <w:lang w:val="en-US"/>
         </w:rPr>
       </w:pPr>
-      <w:proofErr w:type="spellStart"/>
       <w:r>
         <w:rPr>
           <w:b/>
@@ -944,7 +943,6 @@
         <w:lastRenderedPageBreak/>
         <w:t>Notas</w:t>
       </w:r>
-      <w:proofErr w:type="spellEnd"/>
     </w:p>
     <w:p>
       <w:pPr>
@@ -1386,13 +1384,8 @@
               <w:cnfStyle w:val="100000000000" w:firstRow="1" w:lastRow="0" w:firstColumn="0" w:lastColumn="0" w:oddVBand="0" w:evenVBand="0" w:oddHBand="0" w:evenHBand="0" w:firstRowFirstColumn="0" w:firstRowLastColumn="0" w:lastRowFirstColumn="0" w:lastRowLastColumn="0"/>
             </w:pPr>
             <w:r>
-              <w:t xml:space="preserve">Total de Ficheiros New Terminal </w:t>
-            </w:r>
-            <w:proofErr w:type="spellStart"/>
-            <w:r>
-              <w:t>Proj</w:t>
-            </w:r>
-            <w:proofErr w:type="spellEnd"/>
+              <w:t>Total de Ficheiros New Terminal Proj</w:t>
+            </w:r>
           </w:p>
         </w:tc>
       </w:tr>
@@ -1516,7 +1509,7 @@
               <w:cnfStyle w:val="000000000000" w:firstRow="0" w:lastRow="0" w:firstColumn="0" w:lastColumn="0" w:oddVBand="0" w:evenVBand="0" w:oddHBand="0" w:evenHBand="0" w:firstRowFirstColumn="0" w:firstRowLastColumn="0" w:lastRowFirstColumn="0" w:lastRowLastColumn="0"/>
             </w:pPr>
             <w:r>
-              <w:t>0</w:t>
+              <w:t>2</w:t>
             </w:r>
           </w:p>
         </w:tc>
@@ -2044,59 +2037,8 @@
           <w:i/>
           <w:iCs/>
         </w:rPr>
-        <w:t xml:space="preserve">1 – </w:t>
-      </w:r>
-      <w:proofErr w:type="spellStart"/>
-      <w:r>
-        <w:rPr>
-          <w:b/>
-          <w:bCs/>
-          <w:i/>
-          <w:iCs/>
-        </w:rPr>
-        <w:t>Change</w:t>
-      </w:r>
-      <w:proofErr w:type="spellEnd"/>
-      <w:r>
-        <w:rPr>
-          <w:b/>
-          <w:bCs/>
-          <w:i/>
-          <w:iCs/>
-        </w:rPr>
-        <w:t xml:space="preserve"> a global </w:t>
-      </w:r>
-      <w:proofErr w:type="spellStart"/>
-      <w:r>
-        <w:rPr>
-          <w:b/>
-          <w:bCs/>
-          <w:i/>
-          <w:iCs/>
-        </w:rPr>
-        <w:t>system</w:t>
-      </w:r>
-      <w:proofErr w:type="spellEnd"/>
-      <w:r>
-        <w:rPr>
-          <w:b/>
-          <w:bCs/>
-          <w:i/>
-          <w:iCs/>
-        </w:rPr>
-        <w:t xml:space="preserve"> </w:t>
-      </w:r>
-      <w:proofErr w:type="spellStart"/>
-      <w:r>
-        <w:rPr>
-          <w:b/>
-          <w:bCs/>
-          <w:i/>
-          <w:iCs/>
-        </w:rPr>
-        <w:t>parameter</w:t>
-      </w:r>
-      <w:proofErr w:type="spellEnd"/>
+        <w:t>1 – Change a global system parameter</w:t>
+      </w:r>
       <w:r>
         <w:t xml:space="preserve">) depois escolher </w:t>
       </w:r>
@@ -2298,7 +2240,7 @@
     <w:p>
       <w:pPr>
         <w:pStyle w:val="PargrafodaLista"/>
-        <w:ind w:left="360"/>
+        <w:ind w:left="0"/>
       </w:pPr>
       <w:r>
         <w:rPr>
@@ -2351,7 +2293,7 @@
     <w:p>
       <w:pPr>
         <w:pStyle w:val="PargrafodaLista"/>
-        <w:ind w:left="360"/>
+        <w:ind w:left="0"/>
       </w:pPr>
       <w:r>
         <w:t>As modificações de que o programa foi alvo são as seguintes:</w:t>
@@ -2364,6 +2306,7 @@
           <w:ilvl w:val="0"/>
           <w:numId w:val="3"/>
         </w:numPr>
+        <w:ind w:left="360"/>
       </w:pPr>
       <w:r>
         <w:t xml:space="preserve">Introdução de um novo parâmetro de entrada no programa que permite excluir todas as transações </w:t>
@@ -2397,6 +2340,7 @@
           <w:ilvl w:val="0"/>
           <w:numId w:val="3"/>
         </w:numPr>
+        <w:ind w:left="360"/>
       </w:pPr>
       <w:r>
         <w:t>Apresentação de 3 novos campos nas Transações dos Jogos LOTT, SPT e LI que são Serial Number, Message Id, Channel</w:t>
@@ -2407,9 +2351,6 @@
     </w:p>
     <w:bookmarkEnd w:id="0"/>
     <w:p>
-      <w:pPr>
-        <w:ind w:left="360"/>
-      </w:pPr>
       <w:r>
         <w:rPr>
           <w:noProof/>
@@ -2458,7 +2399,6 @@
     </w:p>
     <w:p>
       <w:pPr>
-        <w:ind w:left="360"/>
         <w:rPr>
           <w:u w:val="single"/>
         </w:rPr>
@@ -2471,9 +2411,6 @@
       </w:r>
     </w:p>
     <w:p>
-      <w:pPr>
-        <w:ind w:left="360"/>
-      </w:pPr>
       <w:r>
         <w:t xml:space="preserve">No </w:t>
       </w:r>
@@ -2509,6 +2446,7 @@
           <w:ilvl w:val="0"/>
           <w:numId w:val="7"/>
         </w:numPr>
+        <w:ind w:left="360"/>
       </w:pPr>
       <w:r>
         <w:t xml:space="preserve">P(OLMCONF) é uma variável de sistema, </w:t>
@@ -2517,21 +2455,7 @@
         <w:rPr>
           <w:u w:val="single"/>
         </w:rPr>
-        <w:t xml:space="preserve">esta variável não controla nem faz </w:t>
-      </w:r>
-      <w:proofErr w:type="spellStart"/>
-      <w:r>
-        <w:rPr>
-          <w:u w:val="single"/>
-        </w:rPr>
-        <w:t>detatch</w:t>
-      </w:r>
-      <w:proofErr w:type="spellEnd"/>
-      <w:r>
-        <w:rPr>
-          <w:u w:val="single"/>
-        </w:rPr>
-        <w:t xml:space="preserve"> da MessageQ</w:t>
+        <w:t>esta variável não controla nem faz detatch da MessageQ</w:t>
       </w:r>
       <w:r>
         <w:t xml:space="preserve"> mas sim controla se lê ou não mensagens do MessageQ através da função </w:t>
@@ -2564,6 +2488,7 @@
           <w:ilvl w:val="0"/>
           <w:numId w:val="7"/>
         </w:numPr>
+        <w:ind w:left="360"/>
       </w:pPr>
       <w:r>
         <w:t xml:space="preserve">OLMS_ATTATCHS é uma variável normal que se encontra na memória </w:t>
@@ -2603,6 +2528,7 @@
           <w:ilvl w:val="0"/>
           <w:numId w:val="7"/>
         </w:numPr>
+        <w:ind w:left="360"/>
       </w:pPr>
       <w:r>
         <w:t xml:space="preserve">Estas duas variáveis encontram-se a ser lidas na tela </w:t>
@@ -2648,11 +2574,13 @@
     <w:p>
       <w:pPr>
         <w:pStyle w:val="PargrafodaLista"/>
-      </w:pPr>
-    </w:p>
-    <w:p>
-      <w:pPr>
-        <w:pStyle w:val="PargrafodaLista"/>
+        <w:ind w:left="360"/>
+      </w:pPr>
+    </w:p>
+    <w:p>
+      <w:pPr>
+        <w:pStyle w:val="PargrafodaLista"/>
+        <w:ind w:left="360"/>
         <w:rPr>
           <w:b/>
           <w:bCs/>
@@ -2679,6 +2607,7 @@
     <w:p>
       <w:pPr>
         <w:pStyle w:val="PargrafodaLista"/>
+        <w:ind w:left="360"/>
       </w:pPr>
       <w:r>
         <w:rPr>
@@ -2699,28 +2628,30 @@
     <w:p>
       <w:pPr>
         <w:pStyle w:val="PargrafodaLista"/>
-      </w:pPr>
-      <w:r>
+        <w:ind w:left="360"/>
+      </w:pPr>
+      <w:r>
+        <w:t>Nota: Para concluir quando OLMCOn, ou seja, P(OLMCONF) está a 0 não quer necessariamente que o OLMS_ATTACHSTS esteja a 0 ou seja “COMOLM Attached? No”</w:t>
+      </w:r>
+      <w:r>
+        <w:t>.</w:t>
+      </w:r>
+    </w:p>
+    <w:p>
+      <w:pPr>
+        <w:pStyle w:val="PargrafodaLista"/>
+      </w:pPr>
+    </w:p>
+    <w:p>
+      <w:pPr>
+        <w:pStyle w:val="PargrafodaLista"/>
+        <w:ind w:left="0"/>
+      </w:pPr>
+      <w:r>
+        <w:rPr>
+          <w:noProof/>
+        </w:rPr>
         <w:lastRenderedPageBreak/>
-        <w:t>Nota: Para concluir quando OLMCOn, ou seja, P(OLMCONF) está a 0 não quer necessariamente que o OLMS_ATTACHSTS esteja a 0 ou seja “COMOLM Attached? No”</w:t>
-      </w:r>
-      <w:r>
-        <w:t>.</w:t>
-      </w:r>
-    </w:p>
-    <w:p>
-      <w:pPr>
-        <w:pStyle w:val="PargrafodaLista"/>
-      </w:pPr>
-    </w:p>
-    <w:p>
-      <w:pPr>
-        <w:pStyle w:val="PargrafodaLista"/>
-      </w:pPr>
-      <w:r>
-        <w:rPr>
-          <w:noProof/>
-        </w:rPr>
         <w:drawing>
           <wp:inline distT="0" distB="0" distL="0" distR="0" wp14:anchorId="61E080C4" wp14:editId="7CB8C7A6">
             <wp:extent cx="5400040" cy="3101340"/>
@@ -2770,6 +2701,7 @@
           <w:ilvl w:val="0"/>
           <w:numId w:val="7"/>
         </w:numPr>
+        <w:ind w:left="360"/>
       </w:pPr>
       <w:r>
         <w:t xml:space="preserve">Na tela é possível ver os buffers </w:t>
@@ -2797,6 +2729,7 @@
           <w:ilvl w:val="0"/>
           <w:numId w:val="7"/>
         </w:numPr>
+        <w:ind w:left="360"/>
       </w:pPr>
       <w:r>
         <w:t>É possível ver o contador de mensagens em várias queues aplicacionais que as transações passam provenientes do Olimpo.</w:t>
@@ -2809,6 +2742,7 @@
           <w:ilvl w:val="0"/>
           <w:numId w:val="7"/>
         </w:numPr>
+        <w:ind w:left="360"/>
       </w:pPr>
       <w:r>
         <w:t>Informação de Mensagens lidas com sucesso do MessageQ ou que tenham falhado, tal como a data e hora que foi feita a última ligação ou que se tenha perdido ligação.</w:t>
@@ -2821,6 +2755,7 @@
           <w:ilvl w:val="0"/>
           <w:numId w:val="7"/>
         </w:numPr>
+        <w:ind w:left="360"/>
       </w:pPr>
       <w:r>
         <w:t>Para</w:t>
@@ -2838,11 +2773,13 @@
     <w:p>
       <w:pPr>
         <w:pStyle w:val="PargrafodaLista"/>
-      </w:pPr>
-    </w:p>
-    <w:p>
-      <w:pPr>
-        <w:pStyle w:val="PargrafodaLista"/>
+        <w:ind w:left="360"/>
+      </w:pPr>
+    </w:p>
+    <w:p>
+      <w:pPr>
+        <w:pStyle w:val="PargrafodaLista"/>
+        <w:ind w:left="0"/>
       </w:pPr>
       <w:r>
         <w:rPr>
@@ -2903,6 +2840,7 @@
     <w:p>
       <w:pPr>
         <w:pStyle w:val="PargrafodaLista"/>
+        <w:ind w:left="0"/>
         <w:rPr>
           <w:u w:val="single"/>
         </w:rPr>
@@ -2911,13 +2849,13 @@
         <w:rPr>
           <w:u w:val="single"/>
         </w:rPr>
-        <w:lastRenderedPageBreak/>
         <w:t>Programa RESET</w:t>
       </w:r>
     </w:p>
     <w:p>
       <w:pPr>
         <w:pStyle w:val="PargrafodaLista"/>
+        <w:ind w:left="0"/>
         <w:rPr>
           <w:u w:val="single"/>
         </w:rPr>
@@ -2926,6 +2864,7 @@
     <w:p>
       <w:pPr>
         <w:pStyle w:val="PargrafodaLista"/>
+        <w:ind w:left="0"/>
       </w:pPr>
       <w:r>
         <w:t>Programa que inicializa as memórias para processamento transacional das tarefas aplicacionais e comunicações.</w:t>
@@ -2934,11 +2873,13 @@
     <w:p>
       <w:pPr>
         <w:pStyle w:val="PargrafodaLista"/>
-      </w:pPr>
-    </w:p>
-    <w:p>
-      <w:pPr>
-        <w:pStyle w:val="PargrafodaLista"/>
+        <w:ind w:left="0"/>
+      </w:pPr>
+    </w:p>
+    <w:p>
+      <w:pPr>
+        <w:pStyle w:val="PargrafodaLista"/>
+        <w:ind w:left="0"/>
       </w:pPr>
       <w:r>
         <w:t xml:space="preserve">Este programa é executado através do script RUNSYS.COM ou RUNTST.COM (sendo estes dois scripts iguais exceto que o de Testes imprime uma label </w:t>
@@ -2953,11 +2894,13 @@
     <w:p>
       <w:pPr>
         <w:pStyle w:val="PargrafodaLista"/>
-      </w:pPr>
-    </w:p>
-    <w:p>
-      <w:pPr>
-        <w:pStyle w:val="PargrafodaLista"/>
+        <w:ind w:left="0"/>
+      </w:pPr>
+    </w:p>
+    <w:p>
+      <w:pPr>
+        <w:pStyle w:val="PargrafodaLista"/>
+        <w:ind w:left="0"/>
       </w:pPr>
       <w:r>
         <w:t>Este programa foi alterado</w:t>
@@ -2979,25 +2922,18 @@
         <w:t>de modo a ligar ou desligar a leitura de mensagens no MessageQ provenientes do Hades</w:t>
       </w:r>
       <w:r>
-        <w:t xml:space="preserve"> que é a opção 9 “</w:t>
-      </w:r>
-      <w:proofErr w:type="spellStart"/>
-      <w:r>
-        <w:t>Connect</w:t>
-      </w:r>
-      <w:proofErr w:type="spellEnd"/>
-      <w:r>
-        <w:t xml:space="preserve"> to Olimpo”.</w:t>
-      </w:r>
-    </w:p>
-    <w:p>
-      <w:pPr>
-        <w:pStyle w:val="PargrafodaLista"/>
-      </w:pPr>
-    </w:p>
-    <w:p>
-      <w:pPr>
-        <w:pStyle w:val="PargrafodaLista"/>
+        <w:t xml:space="preserve"> que é a opção 9 “Connect to Olimpo”.</w:t>
+      </w:r>
+    </w:p>
+    <w:p>
+      <w:pPr>
+        <w:pStyle w:val="PargrafodaLista"/>
+      </w:pPr>
+    </w:p>
+    <w:p>
+      <w:pPr>
+        <w:pStyle w:val="PargrafodaLista"/>
+        <w:ind w:left="0"/>
       </w:pPr>
       <w:r>
         <w:rPr>
@@ -3048,6 +2984,7 @@
     <w:p>
       <w:pPr>
         <w:pStyle w:val="PargrafodaLista"/>
+        <w:ind w:left="0"/>
         <w:rPr>
           <w:u w:val="single"/>
         </w:rPr>
@@ -3062,11 +2999,13 @@
     <w:p>
       <w:pPr>
         <w:pStyle w:val="PargrafodaLista"/>
-      </w:pPr>
-    </w:p>
-    <w:p>
-      <w:pPr>
-        <w:pStyle w:val="PargrafodaLista"/>
+        <w:ind w:left="0"/>
+      </w:pPr>
+    </w:p>
+    <w:p>
+      <w:pPr>
+        <w:pStyle w:val="PargrafodaLista"/>
+        <w:ind w:left="0"/>
       </w:pPr>
       <w:r>
         <w:t xml:space="preserve">Tarefa aplicacional de processamento de serviços especiais (por ex., pedidos do Terminal Altura de relatórios financeiros, chaves e resultados, reimpressão, </w:t>
@@ -3081,11 +3020,13 @@
     <w:p>
       <w:pPr>
         <w:pStyle w:val="PargrafodaLista"/>
-      </w:pPr>
-    </w:p>
-    <w:p>
-      <w:pPr>
-        <w:pStyle w:val="PargrafodaLista"/>
+        <w:ind w:left="0"/>
+      </w:pPr>
+    </w:p>
+    <w:p>
+      <w:pPr>
+        <w:pStyle w:val="PargrafodaLista"/>
+        <w:ind w:left="0"/>
       </w:pPr>
       <w:r>
         <w:t xml:space="preserve">Nesta nova versão </w:t>
@@ -3101,6 +3042,7 @@
           <w:ilvl w:val="1"/>
           <w:numId w:val="7"/>
         </w:numPr>
+        <w:ind w:left="720"/>
       </w:pPr>
       <w:r>
         <w:t xml:space="preserve">A escrita dos 3 novos campos Serial Number, Message Id, Channel no TRABUF nas posições </w:t>
@@ -3149,6 +3091,7 @@
           <w:ilvl w:val="1"/>
           <w:numId w:val="7"/>
         </w:numPr>
+        <w:ind w:left="720"/>
       </w:pPr>
       <w:r>
         <w:t xml:space="preserve">A escrita dos 3 novos campos Serial Number, Message Id, Channel no TRABUF nas posições </w:t>
@@ -3193,12 +3136,12 @@
     <w:p>
       <w:pPr>
         <w:pStyle w:val="PargrafodaLista"/>
-        <w:ind w:left="1440"/>
-      </w:pPr>
-    </w:p>
-    <w:p>
-      <w:pPr>
-        <w:pStyle w:val="PargrafodaLista"/>
+      </w:pPr>
+    </w:p>
+    <w:p>
+      <w:pPr>
+        <w:pStyle w:val="PargrafodaLista"/>
+        <w:ind w:left="0"/>
         <w:rPr>
           <w:u w:val="single"/>
         </w:rPr>
@@ -3213,6 +3156,7 @@
     <w:p>
       <w:pPr>
         <w:pStyle w:val="PargrafodaLista"/>
+        <w:ind w:left="0"/>
         <w:rPr>
           <w:u w:val="single"/>
         </w:rPr>
@@ -3221,6 +3165,7 @@
     <w:p>
       <w:pPr>
         <w:pStyle w:val="PargrafodaLista"/>
+        <w:ind w:left="0"/>
       </w:pPr>
       <w:r>
         <w:t>Programa criado especificamente para a comunicação com o Olimpo através do uso de MessageQ</w:t>
@@ -3232,16 +3177,13 @@
         <w:t xml:space="preserve"> </w:t>
       </w:r>
       <w:r>
-        <w:t xml:space="preserve">mensagens </w:t>
-      </w:r>
-      <w:r>
-        <w:lastRenderedPageBreak/>
-        <w:t>no MessageQ estas vêm no formato Hexadecimal já como vêm dos canais X2X_COM e MXS_COM.</w:t>
-      </w:r>
-    </w:p>
-    <w:p>
-      <w:pPr>
-        <w:pStyle w:val="PargrafodaLista"/>
+        <w:t>mensagens no MessageQ estas vêm no formato Hexadecimal já como vêm dos canais X2X_COM e MXS_COM.</w:t>
+      </w:r>
+    </w:p>
+    <w:p>
+      <w:pPr>
+        <w:pStyle w:val="PargrafodaLista"/>
+        <w:ind w:left="0"/>
       </w:pPr>
     </w:p>
     <w:p>
@@ -3251,6 +3193,7 @@
           <w:ilvl w:val="0"/>
           <w:numId w:val="8"/>
         </w:numPr>
+        <w:ind w:left="767"/>
       </w:pPr>
       <w:r>
         <w:t xml:space="preserve">Mensagens compostas por um novo </w:t>
@@ -3279,6 +3222,10 @@
         <w:pStyle w:val="PargrafodaLista"/>
       </w:pPr>
       <w:r>
+        <w:rPr>
+          <w:noProof/>
+        </w:rPr>
+        <w:lastRenderedPageBreak/>
         <w:drawing>
           <wp:inline distT="0" distB="0" distL="0" distR="0" wp14:anchorId="1EF86561" wp14:editId="11AB8A2E">
             <wp:extent cx="5400040" cy="1050290"/>
@@ -3328,6 +3275,7 @@
           <w:ilvl w:val="0"/>
           <w:numId w:val="8"/>
         </w:numPr>
+        <w:ind w:left="720"/>
       </w:pPr>
       <w:r>
         <w:t xml:space="preserve">O body da Mensagem de comunicação com o Hades é composto pelo Header e Body normal que se encontra na documentação </w:t>
@@ -3359,6 +3307,7 @@
           <w:ilvl w:val="0"/>
           <w:numId w:val="8"/>
         </w:numPr>
+        <w:ind w:left="720"/>
       </w:pPr>
       <w:r>
         <w:t>Novo canal de comunicação foi criado para indicar a proveniência das novas mensagens, que se chama OLM_COM.</w:t>
@@ -3371,27 +3320,20 @@
           <w:ilvl w:val="0"/>
           <w:numId w:val="8"/>
         </w:numPr>
-      </w:pPr>
-      <w:r>
-        <w:t xml:space="preserve">Fluxo de leitura e escrita na MessageQ é igual ao do IGS e EUR que se priorizasse a escrita em relação há leitura de novos pedidos, havendo também um período de </w:t>
-      </w:r>
-      <w:r>
-        <w:t>250ms</w:t>
-      </w:r>
-      <w:r>
-        <w:t xml:space="preserve"> de espera para ver se existe novas mensagens para ler após queue ter estado vazia.  </w:t>
-      </w:r>
-    </w:p>
-    <w:p>
-      <w:pPr>
-        <w:pStyle w:val="PargrafodaLista"/>
-        <w:ind w:left="1487"/>
-      </w:pPr>
-    </w:p>
-    <w:p>
-      <w:pPr>
-        <w:pStyle w:val="PargrafodaLista"/>
-        <w:ind w:left="1487"/>
+        <w:ind w:left="720"/>
+      </w:pPr>
+      <w:r>
+        <w:t xml:space="preserve">Fluxo de leitura e escrita na MessageQ é igual ao do IGS e EUR que se priorizasse a escrita em relação há leitura de novos pedidos, havendo também um período de 250ms de espera para ver se existe novas mensagens para ler após queue ter estado vazia.  </w:t>
+      </w:r>
+    </w:p>
+    <w:p>
+      <w:pPr>
+        <w:pStyle w:val="PargrafodaLista"/>
+      </w:pPr>
+    </w:p>
+    <w:p>
+      <w:pPr>
+        <w:pStyle w:val="PargrafodaLista"/>
       </w:pPr>
       <w:r>
         <w:t>Nota: antes de esperar os 250ms ainda volta a validar mais uma vez se existe alguma mensagem pendente de ser enviada que, entretanto, tenha sido processada por MILL.</w:t>
@@ -3400,7 +3342,6 @@
     <w:p>
       <w:pPr>
         <w:pStyle w:val="PargrafodaLista"/>
-        <w:ind w:left="1487"/>
       </w:pPr>
     </w:p>
     <w:p>
@@ -3410,12 +3351,10 @@
           <w:ilvl w:val="0"/>
           <w:numId w:val="8"/>
         </w:numPr>
-      </w:pPr>
-      <w:r>
-        <w:t xml:space="preserve">Para a mensagens respeitarem o formato já existente das diferentes transações do Millennium que passam a vir do novo canal foi feito uma extensa análise com o uso da </w:t>
-      </w:r>
-      <w:r>
-        <w:t xml:space="preserve">documentação </w:t>
+        <w:ind w:left="720"/>
+      </w:pPr>
+      <w:r>
+        <w:t xml:space="preserve">Para a mensagens respeitarem o formato já existente das diferentes transações do Millennium que passam a vir do novo canal foi feito uma extensa análise com o uso da documentação </w:t>
       </w:r>
       <w:r>
         <w:rPr>
@@ -3443,6 +3382,7 @@
           <w:ilvl w:val="0"/>
           <w:numId w:val="8"/>
         </w:numPr>
+        <w:ind w:left="720"/>
       </w:pPr>
       <w:r>
         <w:t>Para os efeitos da análise replicou-se os pedidos com o uso do terminal code mais conhecido por agente number 0300006 terminal físico ligado ao ambiente SCML na máquina PODEV1.</w:t>
@@ -3455,48 +3395,640 @@
           <w:ilvl w:val="0"/>
           <w:numId w:val="8"/>
         </w:numPr>
-      </w:pPr>
-      <w:r>
-        <w:t xml:space="preserve">Para a leitura dos dados recebidos no Millennium foi ativado o modo </w:t>
-      </w:r>
-      <w:proofErr w:type="spellStart"/>
-      <w:r>
-        <w:t>debug</w:t>
-      </w:r>
-      <w:proofErr w:type="spellEnd"/>
-      <w:r>
-        <w:t xml:space="preserve"> através do programa utilitário SETDEBUG e filtrou-se a sua </w:t>
-      </w:r>
-      <w:proofErr w:type="spellStart"/>
-      <w:r>
-        <w:t>activação</w:t>
-      </w:r>
-      <w:proofErr w:type="spellEnd"/>
+        <w:ind w:left="720"/>
+      </w:pPr>
+      <w:r>
+        <w:t>Para a leitura dos dados recebidos no Millennium foi ativado o modo debug</w:t>
+      </w:r>
+      <w:r>
+        <w:t xml:space="preserve"> através do programa utilitário </w:t>
+      </w:r>
+      <w:r>
+        <w:rPr>
+          <w:b/>
+          <w:bCs/>
+        </w:rPr>
+        <w:t>SETDEBUG</w:t>
+      </w:r>
+      <w:r>
+        <w:t xml:space="preserve"> e filtrou-se a sua </w:t>
+      </w:r>
+      <w:r>
+        <w:t>ativação</w:t>
+      </w:r>
       <w:r>
         <w:t xml:space="preserve"> para o terminal </w:t>
+      </w:r>
+      <w:r>
+        <w:t xml:space="preserve">id </w:t>
+      </w:r>
+      <w:r>
+        <w:rPr>
+          <w:b/>
+          <w:bCs/>
+        </w:rPr>
+        <w:t>3512</w:t>
+      </w:r>
+      <w:r>
+        <w:t xml:space="preserve"> que corresponde ao agente number 0300006, obtendo dos ficheiros gerados </w:t>
+      </w:r>
+      <w:r>
+        <w:rPr>
+          <w:b/>
+          <w:bCs/>
+        </w:rPr>
+        <w:t>GTECH$DEBUG.DAT</w:t>
+      </w:r>
+      <w:r>
+        <w:t xml:space="preserve"> na pasta TSK que se localiza em gxtsk.</w:t>
+      </w:r>
+    </w:p>
+    <w:p>
+      <w:pPr>
+        <w:pStyle w:val="PargrafodaLista"/>
+        <w:ind w:left="1487"/>
+      </w:pPr>
+    </w:p>
+    <w:p>
+      <w:pPr>
+        <w:pStyle w:val="PargrafodaLista"/>
+      </w:pPr>
+      <w:r>
+        <w:drawing>
+          <wp:inline distT="0" distB="0" distL="0" distR="0" wp14:anchorId="4AC0C270" wp14:editId="684DA610">
+            <wp:extent cx="3851840" cy="1688124"/>
+            <wp:effectExtent l="0" t="0" r="0" b="7620"/>
+            <wp:docPr id="8" name="Imagem 8"/>
+            <wp:cNvGraphicFramePr>
+              <a:graphicFrameLocks xmlns:a="http://schemas.openxmlformats.org/drawingml/2006/main" noChangeAspect="1"/>
+            </wp:cNvGraphicFramePr>
+            <a:graphic xmlns:a="http://schemas.openxmlformats.org/drawingml/2006/main">
+              <a:graphicData uri="http://schemas.openxmlformats.org/drawingml/2006/picture">
+                <pic:pic xmlns:pic="http://schemas.openxmlformats.org/drawingml/2006/picture">
+                  <pic:nvPicPr>
+                    <pic:cNvPr id="1" name=""/>
+                    <pic:cNvPicPr/>
+                  </pic:nvPicPr>
+                  <pic:blipFill>
+                    <a:blip r:embed="rId13"/>
+                    <a:stretch>
+                      <a:fillRect/>
+                    </a:stretch>
+                  </pic:blipFill>
+                  <pic:spPr>
+                    <a:xfrm>
+                      <a:off x="0" y="0"/>
+                      <a:ext cx="3923862" cy="1719688"/>
+                    </a:xfrm>
+                    <a:prstGeom prst="rect">
+                      <a:avLst/>
+                    </a:prstGeom>
+                  </pic:spPr>
+                </pic:pic>
+              </a:graphicData>
+            </a:graphic>
+          </wp:inline>
+        </w:drawing>
+      </w:r>
+    </w:p>
+    <w:p>
+      <w:pPr>
+        <w:pStyle w:val="PargrafodaLista"/>
+        <w:numPr>
+          <w:ilvl w:val="0"/>
+          <w:numId w:val="8"/>
+        </w:numPr>
+        <w:ind w:left="720"/>
+      </w:pPr>
+      <w:r>
+        <w:t xml:space="preserve">Numa primeira fase para conseguir-se ver os valores corretos foi desativado a encriptação </w:t>
+      </w:r>
+      <w:r>
+        <w:t>(</w:t>
+      </w:r>
+      <w:r>
+        <w:rPr>
+          <w:b/>
+          <w:bCs/>
+        </w:rPr>
+        <w:t>DESFlg</w:t>
+      </w:r>
+      <w:r>
+        <w:rPr>
+          <w:b/>
+          <w:bCs/>
+        </w:rPr>
+        <w:t>=</w:t>
+      </w:r>
+      <w:r>
+        <w:rPr>
+          <w:b/>
+          <w:bCs/>
+        </w:rPr>
+        <w:t>1</w:t>
+      </w:r>
+      <w:r>
+        <w:t>)</w:t>
+      </w:r>
+      <w:r>
+        <w:t xml:space="preserve"> na tela/snapshot </w:t>
+      </w:r>
+      <w:r>
+        <w:rPr>
+          <w:b/>
+          <w:bCs/>
+        </w:rPr>
+        <w:t>SYS</w:t>
+      </w:r>
+      <w:r>
+        <w:t>.</w:t>
+      </w:r>
+    </w:p>
+    <w:p>
+      <w:pPr>
+        <w:pStyle w:val="PargrafodaLista"/>
+        <w:numPr>
+          <w:ilvl w:val="0"/>
+          <w:numId w:val="8"/>
+        </w:numPr>
+        <w:ind w:left="720"/>
+      </w:pPr>
+      <w:r>
+        <w:t>Em caso de falha no envio/escrita de uma mensagem no MessageQ é logado a mensagem no seu formato Hexadecimal no ficheiro de logs aplicacional que se encontra em GXOLM ficando com o nome do processo</w:t>
+      </w:r>
+      <w:r>
+        <w:t xml:space="preserve"> neste caso é</w:t>
+      </w:r>
+      <w:r>
+        <w:t xml:space="preserve"> </w:t>
+      </w:r>
+      <w:r>
+        <w:t>SCMLCOMOLM.LOG</w:t>
+      </w:r>
+      <w:r>
+        <w:t>.</w:t>
+      </w:r>
+    </w:p>
+    <w:p>
+      <w:pPr>
+        <w:pStyle w:val="PargrafodaLista"/>
+      </w:pPr>
+    </w:p>
+    <w:p>
+      <w:pPr>
+        <w:pStyle w:val="PargrafodaLista"/>
+      </w:pPr>
+      <w:r>
+        <w:t>Nota: só depois do processo estiver parado é que se pode efetuar a leitar do ficheiro de logs aplicacional.</w:t>
+      </w:r>
+    </w:p>
+    <w:p>
+      <w:pPr>
+        <w:pStyle w:val="PargrafodaLista"/>
+        <w:ind w:left="1487"/>
+      </w:pPr>
+    </w:p>
+    <w:p>
+      <w:pPr>
+        <w:pStyle w:val="PargrafodaLista"/>
+        <w:ind w:left="0"/>
+        <w:rPr>
+          <w:u w:val="single"/>
+        </w:rPr>
+      </w:pPr>
+      <w:r>
+        <w:rPr>
+          <w:u w:val="single"/>
+        </w:rPr>
+        <w:t>Programa ERRLOG</w:t>
+      </w:r>
+    </w:p>
+    <w:p>
+      <w:pPr>
+        <w:pStyle w:val="PargrafodaLista"/>
+        <w:rPr>
+          <w:u w:val="single"/>
+        </w:rPr>
+      </w:pPr>
+    </w:p>
+    <w:p>
+      <w:pPr>
+        <w:pStyle w:val="PargrafodaLista"/>
+        <w:ind w:left="0"/>
+      </w:pPr>
+      <w:r>
+        <w:t>Tarefa aplicacional que apresenta no log de consola do sistema Millennium vários tipos de mensagem (relativas a sistema, a comandos, a comunicações, ao sistema Euromilhões, etc.).</w:t>
+      </w:r>
+    </w:p>
+    <w:p>
+      <w:pPr>
+        <w:pStyle w:val="PargrafodaLista"/>
+        <w:ind w:left="0"/>
+      </w:pPr>
+    </w:p>
+    <w:p>
+      <w:pPr>
+        <w:pStyle w:val="PargrafodaLista"/>
+        <w:ind w:left="0"/>
+      </w:pPr>
+      <w:r>
+        <w:t>Nesta nova versão verifica-se o seguinte:</w:t>
+      </w:r>
+    </w:p>
+    <w:p>
+      <w:pPr>
+        <w:pStyle w:val="PargrafodaLista"/>
+        <w:numPr>
+          <w:ilvl w:val="0"/>
+          <w:numId w:val="9"/>
+        </w:numPr>
+        <w:ind w:left="720"/>
+      </w:pPr>
+      <w:r>
+        <w:t xml:space="preserve">Criado uma nova mensagem do tipo TEOLM que é invocada pelo COMOLM em diferentes estados no seu fluxo, que retorna para o LOG se foi conectado com sucesso ou não ao MessageQ (importante no arranque do sistema RUNSYS) e caso falhe na escrita de uma mensagem no </w:t>
+      </w:r>
+      <w:r>
+        <w:t>MessageQ</w:t>
+      </w:r>
+      <w:r>
+        <w:t>.</w:t>
+      </w:r>
+    </w:p>
+    <w:p/>
+    <w:p>
+      <w:pPr>
+        <w:pStyle w:val="PargrafodaLista"/>
+        <w:ind w:left="0"/>
+        <w:rPr>
+          <w:u w:val="single"/>
+        </w:rPr>
+      </w:pPr>
+      <w:r>
+        <w:rPr>
+          <w:u w:val="single"/>
+        </w:rPr>
+        <w:t xml:space="preserve">Programa </w:t>
+      </w:r>
+      <w:r>
+        <w:rPr>
+          <w:u w:val="single"/>
+        </w:rPr>
+        <w:t>WAGPRO</w:t>
+      </w:r>
+    </w:p>
+    <w:p>
+      <w:r>
+        <w:t>Programa responsável pelo processamento das mensagens de apostas dos jogos mútuos que ainda se encontram em vigor que são LOTTO e SPORT.</w:t>
+      </w:r>
+    </w:p>
+    <w:p>
+      <w:pPr>
+        <w:pStyle w:val="PargrafodaLista"/>
+        <w:ind w:left="0"/>
+      </w:pPr>
+      <w:r>
+        <w:t xml:space="preserve"> </w:t>
+      </w:r>
+      <w:r>
+        <w:t>Nesta nova versão verifica-se o seguinte:</w:t>
+      </w:r>
+    </w:p>
+    <w:p>
+      <w:pPr>
+        <w:pStyle w:val="PargrafodaLista"/>
+        <w:numPr>
+          <w:ilvl w:val="0"/>
+          <w:numId w:val="9"/>
+        </w:numPr>
+      </w:pPr>
+      <w:r>
+        <w:t xml:space="preserve">Foi adicionado antes do processamento das mensagens a leitura dos novos campos para o TRABUF com as posições </w:t>
+      </w:r>
+    </w:p>
+    <w:p>
+      <w:pPr>
+        <w:pStyle w:val="PargrafodaLista"/>
+        <w:numPr>
+          <w:ilvl w:val="1"/>
+          <w:numId w:val="9"/>
+        </w:numPr>
+      </w:pPr>
+      <w:r>
+        <w:t>PARAMETER (TWCOLMSERL_TLTO = 110)</w:t>
+      </w:r>
+    </w:p>
+    <w:p>
+      <w:pPr>
+        <w:pStyle w:val="PargrafodaLista"/>
+        <w:numPr>
+          <w:ilvl w:val="1"/>
+          <w:numId w:val="9"/>
+        </w:numPr>
+      </w:pPr>
+      <w:r>
+        <w:t>PARAMETER (TWCOLMSERM_TLTO = 111)</w:t>
+      </w:r>
+    </w:p>
+    <w:p>
+      <w:pPr>
+        <w:pStyle w:val="PargrafodaLista"/>
+        <w:numPr>
+          <w:ilvl w:val="1"/>
+          <w:numId w:val="9"/>
+        </w:numPr>
+      </w:pPr>
+      <w:r>
+        <w:t>PARAMETER (TWCOLMSERH_TLTO = 112)</w:t>
+      </w:r>
+    </w:p>
+    <w:p>
+      <w:pPr>
+        <w:pStyle w:val="PargrafodaLista"/>
+        <w:numPr>
+          <w:ilvl w:val="1"/>
+          <w:numId w:val="9"/>
+        </w:numPr>
+      </w:pPr>
+      <w:r>
+        <w:t>PARAMETER (TWCOLMMIDL_TLTO = 113)</w:t>
+      </w:r>
+    </w:p>
+    <w:p>
+      <w:pPr>
+        <w:pStyle w:val="PargrafodaLista"/>
+        <w:numPr>
+          <w:ilvl w:val="1"/>
+          <w:numId w:val="9"/>
+        </w:numPr>
+      </w:pPr>
+      <w:r>
+        <w:t>PARAMETER (TWCOLMMIDH_TLTO = 114)</w:t>
+      </w:r>
+    </w:p>
+    <w:p>
+      <w:pPr>
+        <w:pStyle w:val="PargrafodaLista"/>
+        <w:numPr>
+          <w:ilvl w:val="1"/>
+          <w:numId w:val="9"/>
+        </w:numPr>
+      </w:pPr>
+      <w:r>
+        <w:t>PARAMETER (TWCOLMCOMF_TLTO = 115)</w:t>
+      </w:r>
+    </w:p>
+    <w:p>
+      <w:r>
+        <w:t xml:space="preserve">Estas posições foram obtidas através de uma análise ao ficheiro de código fonte destra.def em que se notou que entre os campos em uso </w:t>
+      </w:r>
+      <w:r>
+        <w:t>(TWBORD=88)</w:t>
+      </w:r>
+      <w:r>
+        <w:t xml:space="preserve"> e </w:t>
+      </w:r>
+      <w:r>
+        <w:t>(TWWEQP=120)</w:t>
+      </w:r>
+      <w:r>
+        <w:t xml:space="preserve"> aparentava várias posições disponíveis</w:t>
+      </w:r>
+      <w:r>
+        <w:t>,</w:t>
+      </w:r>
+      <w:r>
+        <w:t xml:space="preserve"> mas que após melhor analise o campo </w:t>
+      </w:r>
+      <w:r>
+        <w:t>TWBORD</w:t>
+      </w:r>
+      <w:r>
+        <w:t xml:space="preserve"> só indica o inicio onde se encontra a ser guardado </w:t>
+      </w:r>
+      <w:r>
+        <w:t>os números da aposta que cresce dinamicamente.</w:t>
+      </w:r>
+    </w:p>
+    <w:p>
+      <w:r>
+        <w:t>Para obter o máximo que o board data pode ocupar</w:t>
+      </w:r>
+      <w:r>
+        <w:t xml:space="preserve"> quer para LOTTO quer para o SPORT</w:t>
+      </w:r>
+      <w:r>
+        <w:t xml:space="preserve"> fez-se uma aposta</w:t>
+      </w:r>
+      <w:r>
+        <w:t xml:space="preserve"> máxima para cada jogo.</w:t>
+      </w:r>
+    </w:p>
+    <w:p>
+      <w:pPr>
+        <w:pStyle w:val="PargrafodaLista"/>
+        <w:numPr>
+          <w:ilvl w:val="0"/>
+          <w:numId w:val="9"/>
+        </w:numPr>
+      </w:pPr>
+      <w:r>
+        <w:t>Aposta de LOTTO</w:t>
+      </w:r>
+    </w:p>
+    <w:p>
+      <w:r>
+        <w:t>P</w:t>
+      </w:r>
+      <w:r>
+        <w:t>reencheu</w:t>
+      </w:r>
+      <w:r>
+        <w:t>-se</w:t>
+      </w:r>
+      <w:r>
+        <w:t xml:space="preserve"> 10 boards (nº máximo de boards por bilhete)  que por cada board se escolheu o números </w:t>
+      </w:r>
+      <w:r>
+        <w:t>1</w:t>
+      </w:r>
+      <w:r>
+        <w:t>,</w:t>
+      </w:r>
+      <w:r>
+        <w:t xml:space="preserve"> 2</w:t>
+      </w:r>
+      <w:r>
+        <w:t>,</w:t>
+      </w:r>
+      <w:r>
+        <w:t xml:space="preserve"> 18</w:t>
+      </w:r>
+      <w:r>
+        <w:t>,</w:t>
+      </w:r>
+      <w:r>
+        <w:t xml:space="preserve"> 34</w:t>
+      </w:r>
+      <w:r>
+        <w:t xml:space="preserve"> e</w:t>
+      </w:r>
+      <w:r>
+        <w:t xml:space="preserve"> 49</w:t>
+      </w:r>
+      <w:r>
+        <w:t>.</w:t>
+      </w:r>
+      <w:r>
+        <w:t xml:space="preserve"> </w:t>
+      </w:r>
+      <w:r>
+        <w:t>E</w:t>
+      </w:r>
+      <w:r>
+        <w:t xml:space="preserve">sta escolha foi de obter o numero máximo de valores depois de aplicado o algoritmo (ver documentação </w:t>
+      </w:r>
+      <w:r>
+        <w:rPr>
+          <w:b/>
+          <w:bCs/>
+          <w:i/>
+          <w:iCs/>
+        </w:rPr>
+        <w:t>Terminal Message Formats_3.22.doc</w:t>
+      </w:r>
+      <w:r>
+        <w:t xml:space="preserve">) que é </w:t>
+      </w:r>
+      <w:r>
+        <w:t>1 1 16 16 15</w:t>
+      </w:r>
+      <w:r>
+        <w:t xml:space="preserve"> que se converte em hexadecimal </w:t>
+      </w:r>
+      <w:r>
+        <w:t>0001 0001 0000 0001 0000 0001 1111</w:t>
+      </w:r>
+      <w:r>
+        <w:t>.</w:t>
+      </w:r>
+      <w:r>
+        <w:t xml:space="preserve"> </w:t>
+      </w:r>
+      <w:r>
+        <w:t>Q</w:t>
+      </w:r>
+      <w:r>
+        <w:t xml:space="preserve">ue corresponde a </w:t>
+      </w:r>
+      <w:r>
+        <w:t>7 nibbles per Board = 3,5 bytes</w:t>
+      </w:r>
+      <w:r>
+        <w:t xml:space="preserve"> como se têm 10 boards é 3,5*10=35</w:t>
+      </w:r>
+      <w:r>
+        <w:t xml:space="preserve"> </w:t>
+      </w:r>
+      <w:r>
+        <w:t>bytes para converter para inteiro 35/</w:t>
+      </w:r>
+      <w:r>
+        <w:t xml:space="preserve">4=8,75 ou seja 9 inteiros </w:t>
+      </w:r>
+      <w:r>
+        <w:t>(88+</w:t>
+      </w:r>
+      <w:r>
+        <w:t>9) -</w:t>
+      </w:r>
+      <w:r>
+        <w:t xml:space="preserve"> </w:t>
+      </w:r>
+      <w:r>
+        <w:t>1=96</w:t>
+      </w:r>
+      <w:r>
+        <w:t xml:space="preserve"> posição máxima ocupada por dados aposta para o Totoloto.</w:t>
+      </w:r>
+    </w:p>
+    <w:p>
+      <w:pPr>
+        <w:pStyle w:val="PargrafodaLista"/>
+        <w:numPr>
+          <w:ilvl w:val="0"/>
+          <w:numId w:val="9"/>
+        </w:numPr>
+      </w:pPr>
+      <w:r>
+        <w:t>Aposta de SPORT</w:t>
       </w:r>
       <w:bookmarkStart w:id="1" w:name="_GoBack"/>
       <w:bookmarkEnd w:id="1"/>
     </w:p>
     <w:p>
-      <w:pPr>
-        <w:pStyle w:val="PargrafodaLista"/>
-        <w:ind w:left="1487"/>
-      </w:pPr>
-    </w:p>
-    <w:p>
-      <w:pPr>
-        <w:pStyle w:val="PargrafodaLista"/>
-      </w:pPr>
-    </w:p>
-    <w:p>
-      <w:pPr>
-        <w:pStyle w:val="PargrafodaLista"/>
-      </w:pPr>
-    </w:p>
-    <w:p>
-      <w:pPr>
-        <w:pStyle w:val="PargrafodaLista"/>
+      <w:r>
+        <w:t xml:space="preserve">Nota: ler documento </w:t>
+      </w:r>
+      <w:r>
+        <w:rPr>
+          <w:b/>
+          <w:bCs/>
+        </w:rPr>
+        <w:t xml:space="preserve">Wager </w:t>
+      </w:r>
+      <w:r>
+        <w:rPr>
+          <w:b/>
+          <w:bCs/>
+        </w:rPr>
+        <w:t>–</w:t>
+      </w:r>
+      <w:r>
+        <w:rPr>
+          <w:b/>
+          <w:bCs/>
+        </w:rPr>
+        <w:t xml:space="preserve"> TRABUF</w:t>
+      </w:r>
+      <w:r>
+        <w:rPr>
+          <w:b/>
+          <w:bCs/>
+        </w:rPr>
+        <w:t>.xlsx</w:t>
+      </w:r>
+      <w:r>
+        <w:t xml:space="preserve"> que </w:t>
+      </w:r>
+      <w:r>
+        <w:t>se encontra</w:t>
+      </w:r>
+      <w:r>
+        <w:t xml:space="preserve"> na pasta </w:t>
+      </w:r>
+      <w:r>
+        <w:rPr>
+          <w:b/>
+          <w:bCs/>
+        </w:rPr>
+        <w:t>Millennium\New Terminals\TMF-Study-NewFields\Wager Totoloto</w:t>
+      </w:r>
+      <w:r>
+        <w:rPr>
+          <w:b/>
+          <w:bCs/>
+        </w:rPr>
+        <w:t>\</w:t>
+      </w:r>
+      <w:r>
+        <w:t xml:space="preserve"> projeto Millennium.</w:t>
+      </w:r>
+    </w:p>
+    <w:p/>
+    <w:p>
+      <w:pPr>
+        <w:pStyle w:val="PargrafodaLista"/>
+        <w:ind w:left="0"/>
         <w:rPr>
           <w:u w:val="single"/>
         </w:rPr>
@@ -3505,18 +4037,20 @@
         <w:rPr>
           <w:u w:val="single"/>
         </w:rPr>
-        <w:t xml:space="preserve">SCRIPT </w:t>
+        <w:lastRenderedPageBreak/>
+        <w:t xml:space="preserve">Programa </w:t>
       </w:r>
       <w:r>
         <w:rPr>
           <w:u w:val="single"/>
         </w:rPr>
-        <w:t>MESSAGEQCONNECTION</w:t>
-      </w:r>
-    </w:p>
-    <w:p>
-      <w:pPr>
-        <w:pStyle w:val="PargrafodaLista"/>
+        <w:t>LOGGER</w:t>
+      </w:r>
+    </w:p>
+    <w:p>
+      <w:pPr>
+        <w:pStyle w:val="PargrafodaLista"/>
+        <w:ind w:left="0"/>
         <w:rPr>
           <w:u w:val="single"/>
         </w:rPr>
@@ -3525,30 +4059,979 @@
     <w:p>
       <w:pPr>
         <w:pStyle w:val="PargrafodaLista"/>
-      </w:pPr>
-      <w:r>
-        <w:t>Script</w:t>
-      </w:r>
-      <w:r>
-        <w:t xml:space="preserve"> utilitário que se encontra na pasta OLM que se pode localizar pelo </w:t>
+        <w:ind w:left="0"/>
+      </w:pPr>
+      <w:r>
+        <w:t>Programa responsável</w:t>
+      </w:r>
+      <w:r>
+        <w:t xml:space="preserve"> pelo arranque do TMFMON (programa de monitorização do MTMF)</w:t>
+      </w:r>
+      <w:r>
+        <w:t xml:space="preserve"> e responsável</w:t>
+      </w:r>
+      <w:r>
+        <w:t xml:space="preserve"> pela</w:t>
+      </w:r>
+      <w:r>
+        <w:t xml:space="preserve"> escrita das transações no MTMF</w:t>
+      </w:r>
+      <w:r>
+        <w:t xml:space="preserve"> que invoca a função LOGOUT.</w:t>
+      </w:r>
+    </w:p>
+    <w:p>
+      <w:pPr>
+        <w:pStyle w:val="PargrafodaLista"/>
+        <w:ind w:left="0"/>
+      </w:pPr>
+    </w:p>
+    <w:p>
+      <w:pPr>
+        <w:pStyle w:val="PargrafodaLista"/>
+        <w:numPr>
+          <w:ilvl w:val="0"/>
+          <w:numId w:val="9"/>
+        </w:numPr>
+      </w:pPr>
+      <w:r>
+        <w:t>Programa inalterado tal como a função LOGOUT, mas de referir que como as transações provenientes do novo canal são sempre regulares deixa de ser suportado:</w:t>
+      </w:r>
+    </w:p>
+    <w:p>
+      <w:pPr>
+        <w:pStyle w:val="PargrafodaLista"/>
+        <w:numPr>
+          <w:ilvl w:val="1"/>
+          <w:numId w:val="9"/>
+        </w:numPr>
+      </w:pPr>
+      <w:r>
+        <w:t>SEND TO SPECIFIC TERMINAL</w:t>
+      </w:r>
+    </w:p>
+    <w:p>
+      <w:pPr>
+        <w:pStyle w:val="PargrafodaLista"/>
+        <w:numPr>
+          <w:ilvl w:val="1"/>
+          <w:numId w:val="9"/>
+        </w:numPr>
+      </w:pPr>
+      <w:r>
+        <w:t>BROADCAST</w:t>
+      </w:r>
+    </w:p>
+    <w:p>
+      <w:pPr>
+        <w:pStyle w:val="PargrafodaLista"/>
+        <w:numPr>
+          <w:ilvl w:val="1"/>
+          <w:numId w:val="9"/>
+        </w:numPr>
+        <w:rPr>
+          <w:lang w:val="en-US"/>
+        </w:rPr>
+      </w:pPr>
+      <w:r>
+        <w:rPr>
+          <w:lang w:val="en-US"/>
+        </w:rPr>
+        <w:t>SEND BUFFER TO ALL MXS TERMINALS</w:t>
+      </w:r>
+      <w:r>
+        <w:rPr>
+          <w:lang w:val="en-US"/>
+        </w:rPr>
+        <w:t xml:space="preserve"> (para todos terminais)</w:t>
+      </w:r>
+    </w:p>
+    <w:p>
+      <w:pPr>
+        <w:rPr>
+          <w:lang w:val="en-US"/>
+        </w:rPr>
+      </w:pPr>
+    </w:p>
+    <w:p>
+      <w:pPr>
+        <w:pStyle w:val="PargrafodaLista"/>
+        <w:ind w:left="0"/>
+        <w:rPr>
+          <w:u w:val="single"/>
+        </w:rPr>
+      </w:pPr>
+      <w:r>
+        <w:rPr>
+          <w:u w:val="single"/>
+        </w:rPr>
+        <w:t xml:space="preserve">Programa </w:t>
+      </w:r>
+      <w:r>
+        <w:rPr>
+          <w:u w:val="single"/>
+        </w:rPr>
+        <w:t>ENCPROI</w:t>
+      </w:r>
+    </w:p>
+    <w:p>
+      <w:r>
+        <w:t xml:space="preserve">Programa que </w:t>
+      </w:r>
+      <w:r>
+        <w:t xml:space="preserve">é responsável por encriptar e desencriptar mensagens que passam por Millennium, quando está desativo a variável de sistema </w:t>
+      </w:r>
+      <w:r>
+        <w:rPr>
+          <w:b/>
+          <w:bCs/>
+        </w:rPr>
+        <w:t>DESFlg</w:t>
+      </w:r>
+      <w:r>
+        <w:rPr>
+          <w:b/>
+          <w:bCs/>
+        </w:rPr>
+        <w:t>.</w:t>
+      </w:r>
+      <w:r>
+        <w:t xml:space="preserve"> </w:t>
+      </w:r>
+      <w:r>
+        <w:t>P</w:t>
+      </w:r>
+      <w:r>
+        <w:t>ois</w:t>
+      </w:r>
+      <w:r>
+        <w:t xml:space="preserve"> quando está ativo a comunicação com os sistemas externos é feita desencriptado, mas por default vai sempre encriptado (</w:t>
+      </w:r>
+      <w:r>
+        <w:rPr>
+          <w:b/>
+          <w:bCs/>
+        </w:rPr>
+        <w:t>DESFlg</w:t>
+      </w:r>
+      <w:r>
+        <w:rPr>
+          <w:b/>
+          <w:bCs/>
+        </w:rPr>
+        <w:t>=0</w:t>
+      </w:r>
+      <w:r>
+        <w:t>), pode ser alterado esta funcionalidade no VISION.</w:t>
+      </w:r>
+    </w:p>
+    <w:p>
+      <w:pPr>
+        <w:pStyle w:val="PargrafodaLista"/>
+        <w:ind w:left="0"/>
+      </w:pPr>
+      <w:r>
+        <w:t>Nesta nova versão verifica-se o seguinte:</w:t>
+      </w:r>
+    </w:p>
+    <w:p>
+      <w:pPr>
+        <w:pStyle w:val="PargrafodaLista"/>
+        <w:numPr>
+          <w:ilvl w:val="0"/>
+          <w:numId w:val="9"/>
+        </w:numPr>
+      </w:pPr>
+      <w:r>
+        <w:t xml:space="preserve">Reencaminhar as mensagens </w:t>
+      </w:r>
+      <w:r>
+        <w:t xml:space="preserve">provenientes </w:t>
+      </w:r>
+      <w:r>
+        <w:t xml:space="preserve">do novo canal (OLM_COM) para a correta queue aplicacional que é </w:t>
+      </w:r>
+      <w:r>
+        <w:rPr>
+          <w:b/>
+          <w:bCs/>
+        </w:rPr>
+        <w:t>COMOLMQUE</w:t>
+      </w:r>
+      <w:r>
+        <w:t xml:space="preserve"> na</w:t>
+      </w:r>
+      <w:r>
+        <w:t xml:space="preserve"> função </w:t>
+      </w:r>
+      <w:r>
+        <w:t>SENDOUT</w:t>
+      </w:r>
+      <w:r>
+        <w:t>.</w:t>
+      </w:r>
+    </w:p>
+    <w:p>
+      <w:r>
+        <w:tab/>
+        <w:t xml:space="preserve">Nota: o programa encpro e </w:t>
+      </w:r>
+      <w:r>
+        <w:t xml:space="preserve">a </w:t>
+      </w:r>
+      <w:r>
+        <w:t xml:space="preserve">função que invoca </w:t>
+      </w:r>
+      <w:r>
+        <w:t>(</w:t>
+      </w:r>
+      <w:r>
+        <w:t>sendout</w:t>
+      </w:r>
+      <w:r>
+        <w:t>) que se encontra</w:t>
+      </w:r>
+      <w:r>
+        <w:t xml:space="preserve"> </w:t>
+      </w:r>
+      <w:r>
+        <w:t xml:space="preserve">noutro </w:t>
+      </w:r>
+      <w:r>
+        <w:tab/>
+        <w:t>ficheiro de código fonte já não se encontravam em uso.</w:t>
+      </w:r>
+    </w:p>
+    <w:p>
+      <w:pPr>
+        <w:pStyle w:val="PargrafodaLista"/>
+        <w:numPr>
+          <w:ilvl w:val="0"/>
+          <w:numId w:val="9"/>
+        </w:numPr>
+      </w:pPr>
+      <w:r>
+        <w:t xml:space="preserve">As transações provenientes do novo canal passam a ser sempre do tipo Regular </w:t>
+      </w:r>
+      <w:r>
+        <w:rPr>
+          <w:b/>
+          <w:bCs/>
+        </w:rPr>
+        <w:t xml:space="preserve">(TYPREG=1) </w:t>
+      </w:r>
+      <w:r>
+        <w:t xml:space="preserve">que no fluxo de dados quando as mensagens passam pela função logout são reencaminhadas para a queue aplicacional </w:t>
+      </w:r>
+      <w:r>
+        <w:rPr>
+          <w:b/>
+          <w:bCs/>
+        </w:rPr>
+        <w:t>GAME_OUTQUE</w:t>
+      </w:r>
+      <w:r>
+        <w:t>, do qual são lidas no encproi.</w:t>
+      </w:r>
+    </w:p>
+    <w:p>
+      <w:pPr>
+        <w:pStyle w:val="PargrafodaLista"/>
+        <w:ind w:left="785"/>
+      </w:pPr>
+    </w:p>
+    <w:p>
+      <w:pPr>
+        <w:pStyle w:val="PargrafodaLista"/>
+        <w:ind w:left="785"/>
+      </w:pPr>
+    </w:p>
+    <w:p/>
+    <w:p>
+      <w:pPr>
+        <w:pStyle w:val="PargrafodaLista"/>
+        <w:numPr>
+          <w:ilvl w:val="0"/>
+          <w:numId w:val="1"/>
+        </w:numPr>
+        <w:rPr>
+          <w:b/>
+          <w:bCs/>
+          <w:lang w:val="en-US"/>
+        </w:rPr>
+      </w:pPr>
+      <w:r>
+        <w:rPr>
+          <w:b/>
+          <w:bCs/>
+          <w:lang w:val="en-US"/>
+        </w:rPr>
+        <w:t>Programas Auxiliares</w:t>
+      </w:r>
+    </w:p>
+    <w:p>
+      <w:pPr>
+        <w:pStyle w:val="PargrafodaLista"/>
+        <w:ind w:left="360"/>
+        <w:rPr>
+          <w:b/>
+          <w:bCs/>
+          <w:lang w:val="en-US"/>
+        </w:rPr>
+      </w:pPr>
+    </w:p>
+    <w:p>
+      <w:pPr>
+        <w:pStyle w:val="PargrafodaLista"/>
+        <w:ind w:left="0"/>
+        <w:rPr>
+          <w:u w:val="single"/>
+          <w:lang w:val="en-US"/>
+        </w:rPr>
+      </w:pPr>
+      <w:r>
+        <w:rPr>
+          <w:u w:val="single"/>
+          <w:lang w:val="en-US"/>
+        </w:rPr>
+        <w:t xml:space="preserve">Programa </w:t>
+      </w:r>
+      <w:r>
+        <w:rPr>
+          <w:u w:val="single"/>
+          <w:lang w:val="en-US"/>
+        </w:rPr>
+        <w:t>OLMCON</w:t>
+      </w:r>
+    </w:p>
+    <w:p>
+      <w:r>
+        <w:t>Programa utilitário que serve para ligar ou desligar a leitura d</w:t>
+      </w:r>
+      <w:r>
+        <w:t>e mensagens do MessageQ do COMOLM</w:t>
+      </w:r>
+      <w:r>
+        <w:t xml:space="preserve"> </w:t>
+      </w:r>
+      <w:r>
+        <w:t xml:space="preserve">que passou a ser feito na tela </w:t>
       </w:r>
       <w:r>
         <w:rPr>
           <w:i/>
           <w:iCs/>
         </w:rPr>
+        <w:t>olm</w:t>
+      </w:r>
+      <w:r>
+        <w:rPr>
+          <w:i/>
+          <w:iCs/>
+        </w:rPr>
+        <w:t xml:space="preserve"> </w:t>
+      </w:r>
+      <w:r>
+        <w:t>do VISION. Tal como para ver os valores de algumas variáveis do sistema de jogos Millennium e a data CDC do sistema, foi mais usados para efeitos de testes.</w:t>
+      </w:r>
+    </w:p>
+    <w:p/>
+    <w:p>
+      <w:pPr>
+        <w:pStyle w:val="PargrafodaLista"/>
+        <w:ind w:left="0"/>
+        <w:rPr>
+          <w:u w:val="single"/>
+          <w:lang w:val="en-US"/>
+        </w:rPr>
+      </w:pPr>
+      <w:r>
+        <w:rPr>
+          <w:u w:val="single"/>
+          <w:lang w:val="en-US"/>
+        </w:rPr>
+        <w:t xml:space="preserve">Programa </w:t>
+      </w:r>
+      <w:r>
+        <w:rPr>
+          <w:u w:val="single"/>
+          <w:lang w:val="en-US"/>
+        </w:rPr>
+        <w:t>REMOVEBUF</w:t>
+      </w:r>
+    </w:p>
+    <w:p>
+      <w:pPr>
+        <w:pStyle w:val="PargrafodaLista"/>
+        <w:ind w:left="0"/>
+        <w:rPr>
+          <w:u w:val="single"/>
+          <w:lang w:val="en-US"/>
+        </w:rPr>
+      </w:pPr>
+    </w:p>
+    <w:p>
+      <w:pPr>
+        <w:pStyle w:val="PargrafodaLista"/>
+        <w:ind w:left="0"/>
+      </w:pPr>
+      <w:r>
+        <w:t xml:space="preserve">Programa </w:t>
+      </w:r>
+      <w:r>
+        <w:t>utilitário</w:t>
+      </w:r>
+      <w:r>
+        <w:t xml:space="preserve"> que servio para efeitos de testes iniciais quando ficavam mensagens pressas na queue aplicacional do COMOLM quando ainda se estava a reaproveitar a queue aplicacional PASPRO</w:t>
+      </w:r>
+      <w:r>
+        <w:t xml:space="preserve"> (Lotaria Nacional)</w:t>
+      </w:r>
+      <w:r>
+        <w:t xml:space="preserve"> que já não </w:t>
+      </w:r>
+      <w:r>
+        <w:t>se encontrava em uso. Sendo neste caso o uso da</w:t>
+      </w:r>
+    </w:p>
+    <w:p/>
+    <w:p/>
+    <w:p>
+      <w:pPr>
+        <w:pStyle w:val="PargrafodaLista"/>
+        <w:numPr>
+          <w:ilvl w:val="0"/>
+          <w:numId w:val="1"/>
+        </w:numPr>
+        <w:rPr>
+          <w:b/>
+          <w:bCs/>
+          <w:lang w:val="en-US"/>
+        </w:rPr>
+      </w:pPr>
+      <w:r>
+        <w:rPr>
+          <w:b/>
+          <w:bCs/>
+          <w:lang w:val="en-US"/>
+        </w:rPr>
+        <w:t>Scripts</w:t>
+      </w:r>
+    </w:p>
+    <w:p>
+      <w:pPr>
+        <w:pStyle w:val="PargrafodaLista"/>
+        <w:rPr>
+          <w:lang w:val="en-US"/>
+        </w:rPr>
+      </w:pPr>
+    </w:p>
+    <w:p>
+      <w:pPr>
+        <w:pStyle w:val="PargrafodaLista"/>
+        <w:ind w:left="0"/>
+        <w:rPr>
+          <w:u w:val="single"/>
+          <w:lang w:val="en-US"/>
+        </w:rPr>
+      </w:pPr>
+      <w:r>
+        <w:rPr>
+          <w:u w:val="single"/>
+          <w:lang w:val="en-US"/>
+        </w:rPr>
+        <w:t>SCRIPT MESSAGEQCONNECTION</w:t>
+      </w:r>
+    </w:p>
+    <w:p>
+      <w:pPr>
+        <w:pStyle w:val="PargrafodaLista"/>
+        <w:ind w:left="0"/>
+        <w:rPr>
+          <w:u w:val="single"/>
+          <w:lang w:val="en-US"/>
+        </w:rPr>
+      </w:pPr>
+    </w:p>
+    <w:p>
+      <w:pPr>
+        <w:pStyle w:val="PargrafodaLista"/>
+        <w:ind w:left="0"/>
+      </w:pPr>
+      <w:r>
+        <w:t>Script</w:t>
+      </w:r>
+      <w:r>
+        <w:t xml:space="preserve"> utilitário que se encontra na pasta OLM que se pode localizar pelo </w:t>
+      </w:r>
+      <w:r>
+        <w:rPr>
+          <w:i/>
+          <w:iCs/>
+        </w:rPr>
         <w:t>logical name</w:t>
       </w:r>
       <w:r>
-        <w:t xml:space="preserve"> GXOLM. Este script serve para indicar a qual MessageQ MILL se encontra ligado no momento que se corre o script, se é o primário ou se é o </w:t>
-      </w:r>
-      <w:proofErr w:type="spellStart"/>
-      <w:r>
-        <w:t>failover</w:t>
-      </w:r>
-      <w:proofErr w:type="spellEnd"/>
+        <w:t xml:space="preserve"> GXOLM. Este script serve para indicar a qual MessageQ MILL se encontra ligado no momento que se corre o script, se é o primário ou se é o failover.</w:t>
+      </w:r>
+    </w:p>
+    <w:p>
+      <w:pPr>
+        <w:pStyle w:val="PargrafodaLista"/>
+      </w:pPr>
+    </w:p>
+    <w:p>
+      <w:pPr>
+        <w:pStyle w:val="PargrafodaLista"/>
+        <w:ind w:left="0"/>
+      </w:pPr>
+      <w:r>
+        <w:drawing>
+          <wp:inline distT="0" distB="0" distL="0" distR="0" wp14:anchorId="4DE8FF37" wp14:editId="17BCF6BB">
+            <wp:extent cx="5400040" cy="1372235"/>
+            <wp:effectExtent l="0" t="0" r="0" b="0"/>
+            <wp:docPr id="9" name="Imagem 9"/>
+            <wp:cNvGraphicFramePr>
+              <a:graphicFrameLocks xmlns:a="http://schemas.openxmlformats.org/drawingml/2006/main" noChangeAspect="1"/>
+            </wp:cNvGraphicFramePr>
+            <a:graphic xmlns:a="http://schemas.openxmlformats.org/drawingml/2006/main">
+              <a:graphicData uri="http://schemas.openxmlformats.org/drawingml/2006/picture">
+                <pic:pic xmlns:pic="http://schemas.openxmlformats.org/drawingml/2006/picture">
+                  <pic:nvPicPr>
+                    <pic:cNvPr id="1" name=""/>
+                    <pic:cNvPicPr/>
+                  </pic:nvPicPr>
+                  <pic:blipFill>
+                    <a:blip r:embed="rId14"/>
+                    <a:stretch>
+                      <a:fillRect/>
+                    </a:stretch>
+                  </pic:blipFill>
+                  <pic:spPr>
+                    <a:xfrm>
+                      <a:off x="0" y="0"/>
+                      <a:ext cx="5400040" cy="1372235"/>
+                    </a:xfrm>
+                    <a:prstGeom prst="rect">
+                      <a:avLst/>
+                    </a:prstGeom>
+                  </pic:spPr>
+                </pic:pic>
+              </a:graphicData>
+            </a:graphic>
+          </wp:inline>
+        </w:drawing>
+      </w:r>
+    </w:p>
+    <w:p>
+      <w:pPr>
+        <w:pStyle w:val="PargrafodaLista"/>
+        <w:ind w:left="0"/>
+      </w:pPr>
+    </w:p>
+    <w:p>
+      <w:pPr>
+        <w:pStyle w:val="PargrafodaLista"/>
+        <w:ind w:left="0"/>
+        <w:rPr>
+          <w:u w:val="single"/>
+        </w:rPr>
+      </w:pPr>
+      <w:r>
+        <w:rPr>
+          <w:u w:val="single"/>
+        </w:rPr>
+        <w:t>Script KILSYS</w:t>
+      </w:r>
+    </w:p>
+    <w:p>
+      <w:pPr>
+        <w:pStyle w:val="PargrafodaLista"/>
+        <w:ind w:left="0"/>
+      </w:pPr>
+    </w:p>
+    <w:p>
+      <w:pPr>
+        <w:pStyle w:val="PargrafodaLista"/>
+        <w:ind w:left="0"/>
+      </w:pPr>
+      <w:r>
+        <w:t>Este script tem a função de terminar abruptamente os processos relativos ao sistema de jogo Millennium.</w:t>
+      </w:r>
+    </w:p>
+    <w:p>
+      <w:pPr>
+        <w:pStyle w:val="PargrafodaLista"/>
+        <w:ind w:left="0"/>
+      </w:pPr>
+    </w:p>
+    <w:p>
+      <w:pPr>
+        <w:pStyle w:val="PargrafodaLista"/>
+        <w:ind w:left="0"/>
+      </w:pPr>
+      <w:r>
+        <w:t xml:space="preserve">Nesta nova versão foram </w:t>
+      </w:r>
+      <w:r>
+        <w:t>adicionadas</w:t>
+      </w:r>
+      <w:r>
+        <w:t xml:space="preserve"> as tarefas aplicacionais que estavam em falta:</w:t>
+      </w:r>
+    </w:p>
+    <w:p>
+      <w:pPr>
+        <w:pStyle w:val="PargrafodaLista"/>
+        <w:ind w:left="0"/>
+      </w:pPr>
+    </w:p>
+    <w:p>
+      <w:pPr>
+        <w:pStyle w:val="PargrafodaLista"/>
+        <w:numPr>
+          <w:ilvl w:val="0"/>
+          <w:numId w:val="9"/>
+        </w:numPr>
+        <w:ind w:left="720"/>
+      </w:pPr>
+      <w:r>
+        <w:t>COMOLM</w:t>
+      </w:r>
+      <w:r>
+        <w:t xml:space="preserve"> – tarefa responsável </w:t>
+      </w:r>
+      <w:r>
+        <w:t>por comunicar as transações entre o sistema de jogo Millennium e o sistema de jogo Olimpo com recurso ao MessageQ.</w:t>
+      </w:r>
+    </w:p>
+    <w:p>
+      <w:pPr>
+        <w:rPr>
+          <w:u w:val="single"/>
+        </w:rPr>
+      </w:pPr>
+      <w:r>
+        <w:rPr>
+          <w:u w:val="single"/>
+        </w:rPr>
+        <w:t xml:space="preserve">SCRIPT </w:t>
+      </w:r>
+      <w:r>
+        <w:rPr>
+          <w:u w:val="single"/>
+        </w:rPr>
+        <w:t>DMQ_OLM_CONFIG</w:t>
+      </w:r>
+    </w:p>
+    <w:p>
+      <w:r>
+        <w:t xml:space="preserve">Este script </w:t>
+      </w:r>
+      <w:r>
+        <w:t xml:space="preserve">serve para alterar o ficheiro de configuração do MessageQ que </w:t>
+      </w:r>
+      <w:r>
+        <w:t xml:space="preserve">é </w:t>
+      </w:r>
+      <w:r>
+        <w:t>DMQ.INI e</w:t>
+      </w:r>
+      <w:r>
+        <w:t>m que</w:t>
+      </w:r>
+      <w:r>
+        <w:t xml:space="preserve"> altera</w:t>
+      </w:r>
+      <w:r>
+        <w:t xml:space="preserve"> </w:t>
+      </w:r>
+      <w:r>
+        <w:t xml:space="preserve">qual é </w:t>
+      </w:r>
+      <w:r>
+        <w:t>máquina</w:t>
+      </w:r>
+      <w:r>
+        <w:t xml:space="preserve"> que </w:t>
+      </w:r>
+      <w:r>
+        <w:t xml:space="preserve">é </w:t>
+      </w:r>
+      <w:r>
+        <w:t>primaria e qual é a failover</w:t>
+      </w:r>
       <w:r>
         <w:t>.</w:t>
+      </w:r>
+    </w:p>
+    <w:p>
+      <w:pPr>
+        <w:rPr>
+          <w:b/>
+          <w:bCs/>
+        </w:rPr>
+      </w:pPr>
+      <w:r>
+        <w:rPr>
+          <w:b/>
+          <w:bCs/>
+        </w:rPr>
+        <w:t>6. Sistema de Ficheiros</w:t>
+      </w:r>
+    </w:p>
+    <w:p>
+      <w:r>
+        <w:t>Foi</w:t>
+      </w:r>
+      <w:r>
+        <w:t xml:space="preserve"> criado uma nova</w:t>
+      </w:r>
+      <w:r>
+        <w:t xml:space="preserve"> pasta</w:t>
+      </w:r>
+      <w:r>
+        <w:t xml:space="preserve"> chamada de OLM</w:t>
+      </w:r>
+      <w:r>
+        <w:t xml:space="preserve"> que se encontra na pasta TSK ao qual está associado o logical name </w:t>
+      </w:r>
+      <w:r>
+        <w:rPr>
+          <w:b/>
+          <w:bCs/>
+          <w:i/>
+          <w:iCs/>
+        </w:rPr>
+        <w:t>gxolm</w:t>
+      </w:r>
+      <w:r>
+        <w:rPr>
+          <w:b/>
+          <w:bCs/>
+          <w:i/>
+          <w:iCs/>
+        </w:rPr>
+        <w:t xml:space="preserve"> </w:t>
+      </w:r>
+      <w:r>
+        <w:t>que contêm vários ficheiros</w:t>
+      </w:r>
+      <w:r>
+        <w:t>.</w:t>
+      </w:r>
+    </w:p>
+    <w:p>
+      <w:pPr>
+        <w:pStyle w:val="PargrafodaLista"/>
+        <w:numPr>
+          <w:ilvl w:val="0"/>
+          <w:numId w:val="9"/>
+        </w:numPr>
+        <w:rPr>
+          <w:b/>
+          <w:bCs/>
+        </w:rPr>
+      </w:pPr>
+      <w:r>
+        <w:t>O</w:t>
+      </w:r>
+      <w:r>
+        <w:t>nde se encontra o binário</w:t>
+      </w:r>
+      <w:r>
+        <w:t>/executavel</w:t>
+      </w:r>
+      <w:r>
+        <w:t xml:space="preserve"> do COMOLM</w:t>
+      </w:r>
+      <w:r>
+        <w:t>.</w:t>
+      </w:r>
+    </w:p>
+    <w:p>
+      <w:pPr>
+        <w:pStyle w:val="PargrafodaLista"/>
+        <w:numPr>
+          <w:ilvl w:val="0"/>
+          <w:numId w:val="9"/>
+        </w:numPr>
+        <w:rPr>
+          <w:b/>
+          <w:bCs/>
+        </w:rPr>
+      </w:pPr>
+      <w:r>
+        <w:t>O</w:t>
+      </w:r>
+      <w:r>
+        <w:t xml:space="preserve"> ficheiro de configuração do MessageQ DMQ.INI ao qual este processo se liga</w:t>
+      </w:r>
+      <w:r>
+        <w:t>.</w:t>
+      </w:r>
+    </w:p>
+    <w:p>
+      <w:pPr>
+        <w:pStyle w:val="PargrafodaLista"/>
+        <w:numPr>
+          <w:ilvl w:val="0"/>
+          <w:numId w:val="9"/>
+        </w:numPr>
+        <w:rPr>
+          <w:b/>
+          <w:bCs/>
+        </w:rPr>
+      </w:pPr>
+      <w:r>
+        <w:t>O script</w:t>
+      </w:r>
+      <w:r>
+        <w:t xml:space="preserve"> </w:t>
+      </w:r>
+      <w:r>
+        <w:t>DMQ_OLM_CONFIG.COM</w:t>
+      </w:r>
+      <w:r>
+        <w:t>.</w:t>
+      </w:r>
+    </w:p>
+    <w:p>
+      <w:pPr>
+        <w:pStyle w:val="PargrafodaLista"/>
+        <w:numPr>
+          <w:ilvl w:val="0"/>
+          <w:numId w:val="9"/>
+        </w:numPr>
+        <w:rPr>
+          <w:b/>
+          <w:bCs/>
+        </w:rPr>
+      </w:pPr>
+      <w:r>
+        <w:t xml:space="preserve">O programa </w:t>
+      </w:r>
+      <w:r>
+        <w:t>auxiliar olmcon.</w:t>
+      </w:r>
+    </w:p>
+    <w:p>
+      <w:pPr>
+        <w:rPr>
+          <w:b/>
+          <w:bCs/>
+        </w:rPr>
+      </w:pPr>
+    </w:p>
+    <w:p>
+      <w:pPr>
+        <w:rPr>
+          <w:b/>
+          <w:bCs/>
+        </w:rPr>
+      </w:pPr>
+    </w:p>
+    <w:p>
+      <w:pPr>
+        <w:rPr>
+          <w:b/>
+          <w:bCs/>
+        </w:rPr>
+      </w:pPr>
+    </w:p>
+    <w:p>
+      <w:pPr>
+        <w:rPr>
+          <w:b/>
+          <w:bCs/>
+        </w:rPr>
+      </w:pPr>
+    </w:p>
+    <w:p>
+      <w:pPr>
+        <w:rPr>
+          <w:b/>
+          <w:bCs/>
+        </w:rPr>
+      </w:pPr>
+    </w:p>
+    <w:p>
+      <w:pPr>
+        <w:jc w:val="center"/>
+        <w:rPr>
+          <w:b/>
+          <w:bCs/>
+        </w:rPr>
+      </w:pPr>
+      <w:r>
+        <w:rPr>
+          <w:b/>
+          <w:bCs/>
+        </w:rPr>
+        <w:t>Diagrama do fluxo de Mensagens provenientes do novo canal</w:t>
+      </w:r>
+    </w:p>
+    <w:p>
+      <w:pPr>
+        <w:rPr>
+          <w:b/>
+          <w:bCs/>
+        </w:rPr>
+      </w:pPr>
+      <w:r>
+        <w:rPr>
+          <w:b/>
+          <w:bCs/>
+          <w:noProof/>
+        </w:rPr>
+        <w:drawing>
+          <wp:inline distT="0" distB="0" distL="0" distR="0">
+            <wp:extent cx="5391150" cy="4948555"/>
+            <wp:effectExtent l="0" t="0" r="0" b="4445"/>
+            <wp:docPr id="10" name="Imagem 10"/>
+            <wp:cNvGraphicFramePr>
+              <a:graphicFrameLocks xmlns:a="http://schemas.openxmlformats.org/drawingml/2006/main" noChangeAspect="1"/>
+            </wp:cNvGraphicFramePr>
+            <a:graphic xmlns:a="http://schemas.openxmlformats.org/drawingml/2006/main">
+              <a:graphicData uri="http://schemas.openxmlformats.org/drawingml/2006/picture">
+                <pic:pic xmlns:pic="http://schemas.openxmlformats.org/drawingml/2006/picture">
+                  <pic:nvPicPr>
+                    <pic:cNvPr id="0" name="Picture 1"/>
+                    <pic:cNvPicPr>
+                      <a:picLocks noChangeAspect="1" noChangeArrowheads="1"/>
+                    </pic:cNvPicPr>
+                  </pic:nvPicPr>
+                  <pic:blipFill>
+                    <a:blip r:embed="rId15" cstate="print">
+                      <a:extLst>
+                        <a:ext uri="{28A0092B-C50C-407E-A947-70E740481C1C}">
+                          <a14:useLocalDpi xmlns:a14="http://schemas.microsoft.com/office/drawing/2010/main" val="0"/>
+                        </a:ext>
+                      </a:extLst>
+                    </a:blip>
+                    <a:srcRect/>
+                    <a:stretch>
+                      <a:fillRect/>
+                    </a:stretch>
+                  </pic:blipFill>
+                  <pic:spPr bwMode="auto">
+                    <a:xfrm>
+                      <a:off x="0" y="0"/>
+                      <a:ext cx="5391150" cy="4948555"/>
+                    </a:xfrm>
+                    <a:prstGeom prst="rect">
+                      <a:avLst/>
+                    </a:prstGeom>
+                    <a:noFill/>
+                    <a:ln>
+                      <a:noFill/>
+                    </a:ln>
+                  </pic:spPr>
+                </pic:pic>
+              </a:graphicData>
+            </a:graphic>
+          </wp:inline>
+        </w:drawing>
       </w:r>
     </w:p>
     <w:p>
@@ -3771,9 +5254,122 @@
     </w:lvl>
   </w:abstractNum>
   <w:abstractNum w:abstractNumId="2" w15:restartNumberingAfterBreak="0">
+    <w:nsid w:val="2E996834"/>
+    <w:multiLevelType w:val="hybridMultilevel"/>
+    <w:tmpl w:val="3F3C6336"/>
+    <w:lvl w:ilvl="0" w:tplc="08160001">
+      <w:start w:val="1"/>
+      <w:numFmt w:val="bullet"/>
+      <w:lvlText w:val=""/>
+      <w:lvlJc w:val="left"/>
+      <w:pPr>
+        <w:ind w:left="785" w:hanging="360"/>
+      </w:pPr>
+      <w:rPr>
+        <w:rFonts w:ascii="Symbol" w:hAnsi="Symbol" w:hint="default"/>
+      </w:rPr>
+    </w:lvl>
+    <w:lvl w:ilvl="1" w:tplc="08160003">
+      <w:start w:val="1"/>
+      <w:numFmt w:val="bullet"/>
+      <w:lvlText w:val="o"/>
+      <w:lvlJc w:val="left"/>
+      <w:pPr>
+        <w:ind w:left="2160" w:hanging="360"/>
+      </w:pPr>
+      <w:rPr>
+        <w:rFonts w:ascii="Courier New" w:hAnsi="Courier New" w:cs="Courier New" w:hint="default"/>
+      </w:rPr>
+    </w:lvl>
+    <w:lvl w:ilvl="2" w:tplc="08160005" w:tentative="1">
+      <w:start w:val="1"/>
+      <w:numFmt w:val="bullet"/>
+      <w:lvlText w:val=""/>
+      <w:lvlJc w:val="left"/>
+      <w:pPr>
+        <w:ind w:left="2880" w:hanging="360"/>
+      </w:pPr>
+      <w:rPr>
+        <w:rFonts w:ascii="Wingdings" w:hAnsi="Wingdings" w:hint="default"/>
+      </w:rPr>
+    </w:lvl>
+    <w:lvl w:ilvl="3" w:tplc="08160001" w:tentative="1">
+      <w:start w:val="1"/>
+      <w:numFmt w:val="bullet"/>
+      <w:lvlText w:val=""/>
+      <w:lvlJc w:val="left"/>
+      <w:pPr>
+        <w:ind w:left="3600" w:hanging="360"/>
+      </w:pPr>
+      <w:rPr>
+        <w:rFonts w:ascii="Symbol" w:hAnsi="Symbol" w:hint="default"/>
+      </w:rPr>
+    </w:lvl>
+    <w:lvl w:ilvl="4" w:tplc="08160003" w:tentative="1">
+      <w:start w:val="1"/>
+      <w:numFmt w:val="bullet"/>
+      <w:lvlText w:val="o"/>
+      <w:lvlJc w:val="left"/>
+      <w:pPr>
+        <w:ind w:left="4320" w:hanging="360"/>
+      </w:pPr>
+      <w:rPr>
+        <w:rFonts w:ascii="Courier New" w:hAnsi="Courier New" w:cs="Courier New" w:hint="default"/>
+      </w:rPr>
+    </w:lvl>
+    <w:lvl w:ilvl="5" w:tplc="08160005" w:tentative="1">
+      <w:start w:val="1"/>
+      <w:numFmt w:val="bullet"/>
+      <w:lvlText w:val=""/>
+      <w:lvlJc w:val="left"/>
+      <w:pPr>
+        <w:ind w:left="5040" w:hanging="360"/>
+      </w:pPr>
+      <w:rPr>
+        <w:rFonts w:ascii="Wingdings" w:hAnsi="Wingdings" w:hint="default"/>
+      </w:rPr>
+    </w:lvl>
+    <w:lvl w:ilvl="6" w:tplc="08160001" w:tentative="1">
+      <w:start w:val="1"/>
+      <w:numFmt w:val="bullet"/>
+      <w:lvlText w:val=""/>
+      <w:lvlJc w:val="left"/>
+      <w:pPr>
+        <w:ind w:left="5760" w:hanging="360"/>
+      </w:pPr>
+      <w:rPr>
+        <w:rFonts w:ascii="Symbol" w:hAnsi="Symbol" w:hint="default"/>
+      </w:rPr>
+    </w:lvl>
+    <w:lvl w:ilvl="7" w:tplc="08160003" w:tentative="1">
+      <w:start w:val="1"/>
+      <w:numFmt w:val="bullet"/>
+      <w:lvlText w:val="o"/>
+      <w:lvlJc w:val="left"/>
+      <w:pPr>
+        <w:ind w:left="6480" w:hanging="360"/>
+      </w:pPr>
+      <w:rPr>
+        <w:rFonts w:ascii="Courier New" w:hAnsi="Courier New" w:cs="Courier New" w:hint="default"/>
+      </w:rPr>
+    </w:lvl>
+    <w:lvl w:ilvl="8" w:tplc="08160005" w:tentative="1">
+      <w:start w:val="1"/>
+      <w:numFmt w:val="bullet"/>
+      <w:lvlText w:val=""/>
+      <w:lvlJc w:val="left"/>
+      <w:pPr>
+        <w:ind w:left="7200" w:hanging="360"/>
+      </w:pPr>
+      <w:rPr>
+        <w:rFonts w:ascii="Wingdings" w:hAnsi="Wingdings" w:hint="default"/>
+      </w:rPr>
+    </w:lvl>
+  </w:abstractNum>
+  <w:abstractNum w:abstractNumId="3" w15:restartNumberingAfterBreak="0">
     <w:nsid w:val="2FDD6A4D"/>
     <w:multiLevelType w:val="hybridMultilevel"/>
-    <w:tmpl w:val="37F05C6C"/>
+    <w:tmpl w:val="3AF40258"/>
     <w:lvl w:ilvl="0" w:tplc="0816000F">
       <w:start w:val="1"/>
       <w:numFmt w:val="decimal"/>
@@ -3859,7 +5455,7 @@
       </w:pPr>
     </w:lvl>
   </w:abstractNum>
-  <w:abstractNum w:abstractNumId="3" w15:restartNumberingAfterBreak="0">
+  <w:abstractNum w:abstractNumId="4" w15:restartNumberingAfterBreak="0">
     <w:nsid w:val="333B2662"/>
     <w:multiLevelType w:val="hybridMultilevel"/>
     <w:tmpl w:val="32B24298"/>
@@ -3972,7 +5568,7 @@
       </w:rPr>
     </w:lvl>
   </w:abstractNum>
-  <w:abstractNum w:abstractNumId="4" w15:restartNumberingAfterBreak="0">
+  <w:abstractNum w:abstractNumId="5" w15:restartNumberingAfterBreak="0">
     <w:nsid w:val="52A833B8"/>
     <w:multiLevelType w:val="hybridMultilevel"/>
     <w:tmpl w:val="935E1AD0"/>
@@ -4085,7 +5681,7 @@
       </w:rPr>
     </w:lvl>
   </w:abstractNum>
-  <w:abstractNum w:abstractNumId="5" w15:restartNumberingAfterBreak="0">
+  <w:abstractNum w:abstractNumId="6" w15:restartNumberingAfterBreak="0">
     <w:nsid w:val="5DCB72F5"/>
     <w:multiLevelType w:val="hybridMultilevel"/>
     <w:tmpl w:val="87F0A412"/>
@@ -4198,7 +5794,7 @@
       </w:rPr>
     </w:lvl>
   </w:abstractNum>
-  <w:abstractNum w:abstractNumId="6" w15:restartNumberingAfterBreak="0">
+  <w:abstractNum w:abstractNumId="7" w15:restartNumberingAfterBreak="0">
     <w:nsid w:val="697F0B23"/>
     <w:multiLevelType w:val="hybridMultilevel"/>
     <w:tmpl w:val="F35489C8"/>
@@ -4284,10 +5880,10 @@
       </w:pPr>
     </w:lvl>
   </w:abstractNum>
-  <w:abstractNum w:abstractNumId="7" w15:restartNumberingAfterBreak="0">
+  <w:abstractNum w:abstractNumId="8" w15:restartNumberingAfterBreak="0">
     <w:nsid w:val="79CF5A20"/>
     <w:multiLevelType w:val="hybridMultilevel"/>
-    <w:tmpl w:val="2CE22A46"/>
+    <w:tmpl w:val="D3A04114"/>
     <w:lvl w:ilvl="0" w:tplc="08160001">
       <w:start w:val="1"/>
       <w:numFmt w:val="bullet"/>
@@ -4398,28 +5994,31 @@
     </w:lvl>
   </w:abstractNum>
   <w:num w:numId="1">
-    <w:abstractNumId w:val="2"/>
+    <w:abstractNumId w:val="3"/>
   </w:num>
   <w:num w:numId="2">
     <w:abstractNumId w:val="1"/>
   </w:num>
   <w:num w:numId="3">
+    <w:abstractNumId w:val="5"/>
+  </w:num>
+  <w:num w:numId="4">
     <w:abstractNumId w:val="4"/>
   </w:num>
-  <w:num w:numId="4">
-    <w:abstractNumId w:val="3"/>
-  </w:num>
   <w:num w:numId="5">
-    <w:abstractNumId w:val="5"/>
+    <w:abstractNumId w:val="6"/>
   </w:num>
   <w:num w:numId="6">
-    <w:abstractNumId w:val="6"/>
+    <w:abstractNumId w:val="7"/>
   </w:num>
   <w:num w:numId="7">
     <w:abstractNumId w:val="0"/>
   </w:num>
   <w:num w:numId="8">
-    <w:abstractNumId w:val="7"/>
+    <w:abstractNumId w:val="8"/>
+  </w:num>
+  <w:num w:numId="9">
+    <w:abstractNumId w:val="2"/>
   </w:num>
 </w:numbering>
 </file>
@@ -5838,7 +7437,7 @@
 </file>
 
 <file path=customXml/itemProps1.xml><?xml version="1.0" encoding="utf-8"?>
-<ds:datastoreItem xmlns:ds="http://schemas.openxmlformats.org/officeDocument/2006/customXml" ds:itemID="{10D75AC3-AE0A-4E3A-A2C8-087D0DABE158}">
+<ds:datastoreItem xmlns:ds="http://schemas.openxmlformats.org/officeDocument/2006/customXml" ds:itemID="{F2614971-C021-4A72-B48F-8FAE3E7D1E1B}">
   <ds:schemaRefs>
     <ds:schemaRef ds:uri="http://schemas.openxmlformats.org/officeDocument/2006/bibliography"/>
   </ds:schemaRefs>

</xml_diff>

<commit_message>
more pdf files documentation about OpenVMS and Fortran. New Terminals Document updated (still needs some changes).
</commit_message>
<xml_diff>
--- a/New Terminals/Documentation/NOTAS DE VERSÃO NEW TERMINALS.docx
+++ b/New Terminals/Documentation/NOTAS DE VERSÃO NEW TERMINALS.docx
@@ -3903,7 +3903,13 @@
         <w:pStyle w:val="PargrafodaLista"/>
       </w:pPr>
       <w:r>
-        <w:t xml:space="preserve">Nota: só depois do processo estiver parado é que se pode efetuar a leitar do ficheiro de </w:t>
+        <w:t>Nota: só depois do processo estiver parado é que se pode efetuar a leit</w:t>
+      </w:r>
+      <w:r>
+        <w:t>ura</w:t>
+      </w:r>
+      <w:r>
+        <w:t xml:space="preserve"> do ficheiro de </w:t>
       </w:r>
       <w:proofErr w:type="spellStart"/>
       <w:r>
@@ -3930,11 +3936,9 @@
       <w:r>
         <w:t xml:space="preserve">No novo canal foi replicado a lógica de obter o terminal físico em relação o terminal preenchido pelo comercial, neste caso </w:t>
       </w:r>
-      <w:proofErr w:type="gramStart"/>
-      <w:r>
-        <w:t>essa informação não provêm</w:t>
-      </w:r>
-      <w:proofErr w:type="gramEnd"/>
+      <w:r>
+        <w:t>essas informações não provêm</w:t>
+      </w:r>
       <w:r>
         <w:t xml:space="preserve"> da </w:t>
       </w:r>
@@ -3942,24 +3946,21 @@
         <w:t>rede,</w:t>
       </w:r>
       <w:r>
-        <w:t xml:space="preserve"> mas sim do novo header da mensagem mais precisamente do </w:t>
+        <w:t xml:space="preserve"> mas sim do novo header da mensagem mais precisamente do agente_num que depois se obtêm o terminal number (interno) através da subroutine FIND_AGENT que é enviado pelo </w:t>
       </w:r>
       <w:proofErr w:type="spellStart"/>
       <w:r>
-        <w:t>agente_num</w:t>
+        <w:t>probuf</w:t>
       </w:r>
       <w:proofErr w:type="spellEnd"/>
       <w:r>
-        <w:t xml:space="preserve"> que depois se obtêm o terminal number (interno) através da subroutine FIND_AGENT que é enviado pelo </w:t>
-      </w:r>
-      <w:proofErr w:type="spellStart"/>
-      <w:r>
-        <w:t>probuf</w:t>
-      </w:r>
-      <w:proofErr w:type="spellEnd"/>
-      <w:r>
-        <w:t xml:space="preserve"> no campo TERNUM</w:t>
-      </w:r>
+        <w:t xml:space="preserve"> no campo </w:t>
+      </w:r>
+      <w:bookmarkStart w:id="1" w:name="_GoBack"/>
+      <w:r>
+        <w:t>TERNUM</w:t>
+      </w:r>
+      <w:bookmarkEnd w:id="1"/>
       <w:r>
         <w:t>.</w:t>
       </w:r>
@@ -3968,8 +3969,6 @@
       <w:r>
         <w:t xml:space="preserve">                No SON é onde ocorre a validação:</w:t>
       </w:r>
-      <w:bookmarkStart w:id="1" w:name="_GoBack"/>
-      <w:bookmarkEnd w:id="1"/>
     </w:p>
     <w:p>
       <w:pPr>
@@ -4060,209 +4059,207 @@
           <w:rFonts w:ascii="Consolas" w:hAnsi="Consolas"/>
           <w:sz w:val="20"/>
           <w:szCs w:val="20"/>
+          <w:lang w:val="en-US"/>
         </w:rPr>
         <w:tab/>
-        <w:t xml:space="preserve">  TRABUF(TERR)= BTOPSN</w:t>
-      </w:r>
-    </w:p>
-    <w:p>
-      <w:pPr>
-        <w:spacing w:after="0"/>
+        <w:t xml:space="preserve">  </w:t>
+      </w:r>
+      <w:r>
         <w:rPr>
           <w:rFonts w:ascii="Consolas" w:hAnsi="Consolas"/>
           <w:sz w:val="20"/>
           <w:szCs w:val="20"/>
         </w:rPr>
-      </w:pPr>
-      <w:r>
+        <w:t>TRABUF(TERR)= BTOPSN</w:t>
+      </w:r>
+    </w:p>
+    <w:p>
+      <w:pPr>
+        <w:spacing w:after="0"/>
         <w:rPr>
           <w:rFonts w:ascii="Consolas" w:hAnsi="Consolas"/>
           <w:sz w:val="20"/>
           <w:szCs w:val="20"/>
         </w:rPr>
-        <w:tab/>
-        <w:t xml:space="preserve">  </w:t>
-      </w:r>
-      <w:proofErr w:type="gramStart"/>
+      </w:pPr>
       <w:r>
         <w:rPr>
           <w:rFonts w:ascii="Consolas" w:hAnsi="Consolas"/>
           <w:sz w:val="20"/>
           <w:szCs w:val="20"/>
         </w:rPr>
-        <w:t>MESTAB(</w:t>
-      </w:r>
-      <w:proofErr w:type="gramEnd"/>
+        <w:tab/>
+        <w:t xml:space="preserve">  </w:t>
+      </w:r>
+      <w:proofErr w:type="gramStart"/>
       <w:r>
         <w:rPr>
           <w:rFonts w:ascii="Consolas" w:hAnsi="Consolas"/>
           <w:sz w:val="20"/>
           <w:szCs w:val="20"/>
         </w:rPr>
-        <w:t>1) = '20'X+TRABUF(TTRN)</w:t>
-      </w:r>
-    </w:p>
-    <w:p>
-      <w:pPr>
-        <w:spacing w:after="0"/>
+        <w:t>MESTAB(</w:t>
+      </w:r>
+      <w:proofErr w:type="gramEnd"/>
+      <w:r>
         <w:rPr>
           <w:rFonts w:ascii="Consolas" w:hAnsi="Consolas"/>
           <w:sz w:val="20"/>
           <w:szCs w:val="20"/>
         </w:rPr>
-      </w:pPr>
-      <w:r>
+        <w:t>1) = '20'X+TRABUF(TTRN)</w:t>
+      </w:r>
+    </w:p>
+    <w:p>
+      <w:pPr>
+        <w:spacing w:after="0"/>
         <w:rPr>
           <w:rFonts w:ascii="Consolas" w:hAnsi="Consolas"/>
           <w:sz w:val="20"/>
           <w:szCs w:val="20"/>
         </w:rPr>
-        <w:tab/>
-        <w:t xml:space="preserve">  </w:t>
-      </w:r>
-      <w:proofErr w:type="gramStart"/>
+      </w:pPr>
       <w:r>
         <w:rPr>
           <w:rFonts w:ascii="Consolas" w:hAnsi="Consolas"/>
           <w:sz w:val="20"/>
           <w:szCs w:val="20"/>
         </w:rPr>
-        <w:t>MESTAB(</w:t>
-      </w:r>
-      <w:proofErr w:type="gramEnd"/>
+        <w:tab/>
+        <w:t xml:space="preserve">  </w:t>
+      </w:r>
+      <w:proofErr w:type="gramStart"/>
       <w:r>
         <w:rPr>
           <w:rFonts w:ascii="Consolas" w:hAnsi="Consolas"/>
           <w:sz w:val="20"/>
           <w:szCs w:val="20"/>
         </w:rPr>
-        <w:t>2) = '90'X</w:t>
-      </w:r>
-    </w:p>
-    <w:p>
-      <w:pPr>
-        <w:spacing w:after="0"/>
+        <w:t>MESTAB(</w:t>
+      </w:r>
+      <w:proofErr w:type="gramEnd"/>
+      <w:r>
         <w:rPr>
           <w:rFonts w:ascii="Consolas" w:hAnsi="Consolas"/>
           <w:sz w:val="20"/>
           <w:szCs w:val="20"/>
         </w:rPr>
-      </w:pPr>
-      <w:r>
+        <w:t>2) = '90'X</w:t>
+      </w:r>
+    </w:p>
+    <w:p>
+      <w:pPr>
+        <w:spacing w:after="0"/>
         <w:rPr>
           <w:rFonts w:ascii="Consolas" w:hAnsi="Consolas"/>
           <w:sz w:val="20"/>
           <w:szCs w:val="20"/>
         </w:rPr>
-        <w:tab/>
-        <w:t xml:space="preserve">  </w:t>
-      </w:r>
-      <w:proofErr w:type="gramStart"/>
+      </w:pPr>
       <w:r>
         <w:rPr>
           <w:rFonts w:ascii="Consolas" w:hAnsi="Consolas"/>
           <w:sz w:val="20"/>
           <w:szCs w:val="20"/>
         </w:rPr>
-        <w:t>MESTAB(</w:t>
-      </w:r>
-      <w:proofErr w:type="gramEnd"/>
+        <w:tab/>
+        <w:t xml:space="preserve">  </w:t>
+      </w:r>
+      <w:proofErr w:type="gramStart"/>
       <w:r>
         <w:rPr>
           <w:rFonts w:ascii="Consolas" w:hAnsi="Consolas"/>
           <w:sz w:val="20"/>
           <w:szCs w:val="20"/>
         </w:rPr>
-        <w:t>5) = TRABUF(TERR)</w:t>
-      </w:r>
-    </w:p>
-    <w:p>
-      <w:pPr>
-        <w:spacing w:after="0"/>
+        <w:t>MESTAB(</w:t>
+      </w:r>
+      <w:proofErr w:type="gramEnd"/>
+      <w:r>
         <w:rPr>
           <w:rFonts w:ascii="Consolas" w:hAnsi="Consolas"/>
           <w:sz w:val="20"/>
           <w:szCs w:val="20"/>
         </w:rPr>
-      </w:pPr>
-      <w:r>
+        <w:t>5) = TRABUF(TERR)</w:t>
+      </w:r>
+    </w:p>
+    <w:p>
+      <w:pPr>
+        <w:spacing w:after="0"/>
         <w:rPr>
           <w:rFonts w:ascii="Consolas" w:hAnsi="Consolas"/>
           <w:sz w:val="20"/>
           <w:szCs w:val="20"/>
         </w:rPr>
-        <w:tab/>
-        <w:t xml:space="preserve">  </w:t>
-      </w:r>
-      <w:proofErr w:type="gramStart"/>
+      </w:pPr>
       <w:r>
         <w:rPr>
           <w:rFonts w:ascii="Consolas" w:hAnsi="Consolas"/>
           <w:sz w:val="20"/>
           <w:szCs w:val="20"/>
         </w:rPr>
-        <w:t>MESTAB(</w:t>
-      </w:r>
-      <w:proofErr w:type="gramEnd"/>
+        <w:tab/>
+        <w:t xml:space="preserve">  </w:t>
+      </w:r>
+      <w:proofErr w:type="gramStart"/>
       <w:r>
         <w:rPr>
           <w:rFonts w:ascii="Consolas" w:hAnsi="Consolas"/>
           <w:sz w:val="20"/>
           <w:szCs w:val="20"/>
         </w:rPr>
-        <w:t>6) = 0</w:t>
-      </w:r>
-    </w:p>
-    <w:p>
-      <w:pPr>
-        <w:spacing w:after="0"/>
+        <w:t>MESTAB(</w:t>
+      </w:r>
+      <w:proofErr w:type="gramEnd"/>
+      <w:r>
         <w:rPr>
           <w:rFonts w:ascii="Consolas" w:hAnsi="Consolas"/>
           <w:sz w:val="20"/>
           <w:szCs w:val="20"/>
-          <w:lang w:val="en-US"/>
-        </w:rPr>
-      </w:pPr>
-      <w:r>
+        </w:rPr>
+        <w:t>6) = 0</w:t>
+      </w:r>
+    </w:p>
+    <w:p>
+      <w:pPr>
+        <w:spacing w:after="0"/>
         <w:rPr>
           <w:rFonts w:ascii="Consolas" w:hAnsi="Consolas"/>
           <w:sz w:val="20"/>
           <w:szCs w:val="20"/>
-        </w:rPr>
-        <w:tab/>
-        <w:t xml:space="preserve">  </w:t>
-      </w:r>
+          <w:lang w:val="en-US"/>
+        </w:rPr>
+      </w:pPr>
       <w:r>
         <w:rPr>
           <w:rFonts w:ascii="Consolas" w:hAnsi="Consolas"/>
           <w:sz w:val="20"/>
           <w:szCs w:val="20"/>
-          <w:lang w:val="en-US"/>
-        </w:rPr>
-        <w:t>OUTLEN=6</w:t>
-      </w:r>
-    </w:p>
-    <w:p>
-      <w:pPr>
-        <w:spacing w:after="0"/>
+        </w:rPr>
+        <w:tab/>
+        <w:t xml:space="preserve">  </w:t>
+      </w:r>
+      <w:r>
         <w:rPr>
           <w:rFonts w:ascii="Consolas" w:hAnsi="Consolas"/>
           <w:sz w:val="20"/>
           <w:szCs w:val="20"/>
           <w:lang w:val="en-US"/>
         </w:rPr>
-      </w:pPr>
-      <w:r>
+        <w:t>OUTLEN=6</w:t>
+      </w:r>
+    </w:p>
+    <w:p>
+      <w:pPr>
+        <w:spacing w:after="0"/>
         <w:rPr>
           <w:rFonts w:ascii="Consolas" w:hAnsi="Consolas"/>
           <w:sz w:val="20"/>
           <w:szCs w:val="20"/>
           <w:lang w:val="en-US"/>
         </w:rPr>
-        <w:tab/>
-        <w:t xml:space="preserve">  TRABUF(TSOLD) = AGTHTB(</w:t>
-      </w:r>
-      <w:proofErr w:type="gramStart"/>
+      </w:pPr>
       <w:r>
         <w:rPr>
           <w:rFonts w:ascii="Consolas" w:hAnsi="Consolas"/>
@@ -4270,9 +4267,10 @@
           <w:szCs w:val="20"/>
           <w:lang w:val="en-US"/>
         </w:rPr>
-        <w:t>AOPSTS,TER</w:t>
-      </w:r>
-      <w:proofErr w:type="gramEnd"/>
+        <w:tab/>
+        <w:t xml:space="preserve">  TRABUF(TSOLD) = AGTHTB(</w:t>
+      </w:r>
+      <w:proofErr w:type="gramStart"/>
       <w:r>
         <w:rPr>
           <w:rFonts w:ascii="Consolas" w:hAnsi="Consolas"/>
@@ -4280,51 +4278,50 @@
           <w:szCs w:val="20"/>
           <w:lang w:val="en-US"/>
         </w:rPr>
-        <w:t>)</w:t>
-      </w:r>
-    </w:p>
-    <w:p>
-      <w:pPr>
-        <w:spacing w:after="0"/>
+        <w:t>AOPSTS,TER</w:t>
+      </w:r>
+      <w:proofErr w:type="gramEnd"/>
+      <w:r>
         <w:rPr>
           <w:rFonts w:ascii="Consolas" w:hAnsi="Consolas"/>
           <w:sz w:val="20"/>
           <w:szCs w:val="20"/>
           <w:lang w:val="en-US"/>
         </w:rPr>
-      </w:pPr>
-      <w:r>
+        <w:t>)</w:t>
+      </w:r>
+    </w:p>
+    <w:p>
+      <w:pPr>
+        <w:spacing w:after="0"/>
         <w:rPr>
           <w:rFonts w:ascii="Consolas" w:hAnsi="Consolas"/>
           <w:sz w:val="20"/>
           <w:szCs w:val="20"/>
           <w:lang w:val="en-US"/>
         </w:rPr>
-        <w:tab/>
-        <w:t xml:space="preserve">  TRABUF(TSNEW) = SIGNOF</w:t>
-      </w:r>
-    </w:p>
-    <w:p>
-      <w:pPr>
-        <w:spacing w:after="0"/>
+      </w:pPr>
+      <w:r>
         <w:rPr>
           <w:rFonts w:ascii="Consolas" w:hAnsi="Consolas"/>
           <w:sz w:val="20"/>
           <w:szCs w:val="20"/>
           <w:lang w:val="en-US"/>
         </w:rPr>
-      </w:pPr>
-      <w:r>
+        <w:tab/>
+        <w:t xml:space="preserve">  TRABUF(TSNEW) = SIGNOF</w:t>
+      </w:r>
+    </w:p>
+    <w:p>
+      <w:pPr>
+        <w:spacing w:after="0"/>
         <w:rPr>
           <w:rFonts w:ascii="Consolas" w:hAnsi="Consolas"/>
           <w:sz w:val="20"/>
           <w:szCs w:val="20"/>
           <w:lang w:val="en-US"/>
         </w:rPr>
-        <w:tab/>
-        <w:t xml:space="preserve">  AGTHTB(</w:t>
-      </w:r>
-      <w:proofErr w:type="gramStart"/>
+      </w:pPr>
       <w:r>
         <w:rPr>
           <w:rFonts w:ascii="Consolas" w:hAnsi="Consolas"/>
@@ -4332,9 +4329,10 @@
           <w:szCs w:val="20"/>
           <w:lang w:val="en-US"/>
         </w:rPr>
-        <w:t>AOPSTS,TER</w:t>
-      </w:r>
-      <w:proofErr w:type="gramEnd"/>
+        <w:tab/>
+        <w:t xml:space="preserve">  AGTHTB(</w:t>
+      </w:r>
+      <w:proofErr w:type="gramStart"/>
       <w:r>
         <w:rPr>
           <w:rFonts w:ascii="Consolas" w:hAnsi="Consolas"/>
@@ -4342,29 +4340,29 @@
           <w:szCs w:val="20"/>
           <w:lang w:val="en-US"/>
         </w:rPr>
-        <w:t>) = SIGNOF</w:t>
-      </w:r>
-    </w:p>
-    <w:p>
-      <w:pPr>
-        <w:spacing w:after="0"/>
+        <w:t>AOPSTS,TER</w:t>
+      </w:r>
+      <w:proofErr w:type="gramEnd"/>
+      <w:r>
         <w:rPr>
           <w:rFonts w:ascii="Consolas" w:hAnsi="Consolas"/>
           <w:sz w:val="20"/>
           <w:szCs w:val="20"/>
           <w:lang w:val="en-US"/>
         </w:rPr>
-      </w:pPr>
-      <w:r>
+        <w:t>) = SIGNOF</w:t>
+      </w:r>
+    </w:p>
+    <w:p>
+      <w:pPr>
+        <w:spacing w:after="0"/>
         <w:rPr>
           <w:rFonts w:ascii="Consolas" w:hAnsi="Consolas"/>
           <w:sz w:val="20"/>
           <w:szCs w:val="20"/>
           <w:lang w:val="en-US"/>
         </w:rPr>
-        <w:t xml:space="preserve">          IF(SGNTAB(TER</w:t>
-      </w:r>
-      <w:proofErr w:type="gramStart"/>
+      </w:pPr>
       <w:r>
         <w:rPr>
           <w:rFonts w:ascii="Consolas" w:hAnsi="Consolas"/>
@@ -4372,9 +4370,9 @@
           <w:szCs w:val="20"/>
           <w:lang w:val="en-US"/>
         </w:rPr>
-        <w:t>) .</w:t>
-      </w:r>
-      <w:proofErr w:type="gramEnd"/>
+        <w:t xml:space="preserve">          IF(SGNTAB(TER</w:t>
+      </w:r>
+      <w:proofErr w:type="gramStart"/>
       <w:r>
         <w:rPr>
           <w:rFonts w:ascii="Consolas" w:hAnsi="Consolas"/>
@@ -4382,52 +4380,45 @@
           <w:szCs w:val="20"/>
           <w:lang w:val="en-US"/>
         </w:rPr>
-        <w:t xml:space="preserve">GT. MAXSIGON) GOTO 1000          </w:t>
-      </w:r>
-    </w:p>
-    <w:p>
-      <w:pPr>
-        <w:spacing w:after="0"/>
+        <w:t>) .</w:t>
+      </w:r>
+      <w:proofErr w:type="gramEnd"/>
+      <w:r>
         <w:rPr>
           <w:rFonts w:ascii="Consolas" w:hAnsi="Consolas"/>
           <w:sz w:val="20"/>
           <w:szCs w:val="20"/>
-        </w:rPr>
-      </w:pPr>
-      <w:r>
+          <w:lang w:val="en-US"/>
+        </w:rPr>
+        <w:t xml:space="preserve">GT. MAXSIGON) GOTO 1000          </w:t>
+      </w:r>
+    </w:p>
+    <w:p>
+      <w:pPr>
+        <w:spacing w:after="0"/>
         <w:rPr>
           <w:rFonts w:ascii="Consolas" w:hAnsi="Consolas"/>
           <w:sz w:val="20"/>
           <w:szCs w:val="20"/>
-          <w:lang w:val="en-US"/>
-        </w:rPr>
-        <w:tab/>
-        <w:t xml:space="preserve">  </w:t>
-      </w:r>
+        </w:rPr>
+      </w:pPr>
       <w:r>
         <w:rPr>
           <w:rFonts w:ascii="Consolas" w:hAnsi="Consolas"/>
           <w:sz w:val="20"/>
           <w:szCs w:val="20"/>
-        </w:rPr>
-        <w:t>RETURN</w:t>
-      </w:r>
-    </w:p>
-    <w:p>
-      <w:pPr>
-        <w:spacing w:after="0"/>
-        <w:rPr>
-          <w:rFonts w:ascii="Consolas" w:hAnsi="Consolas"/>
-        </w:rPr>
-      </w:pPr>
+          <w:lang w:val="en-US"/>
+        </w:rPr>
+        <w:tab/>
+        <w:t xml:space="preserve">  </w:t>
+      </w:r>
       <w:r>
         <w:rPr>
           <w:rFonts w:ascii="Consolas" w:hAnsi="Consolas"/>
           <w:sz w:val="20"/>
           <w:szCs w:val="20"/>
         </w:rPr>
-        <w:tab/>
-        <w:t>ENDIF</w:t>
+        <w:t>RETURN</w:t>
       </w:r>
     </w:p>
     <w:p>
@@ -4437,49 +4428,65 @@
           <w:rFonts w:ascii="Consolas" w:hAnsi="Consolas"/>
         </w:rPr>
       </w:pPr>
-    </w:p>
-    <w:p>
-      <w:pPr>
-        <w:spacing w:after="0"/>
-        <w:rPr>
-          <w:rFonts w:ascii="Consolas" w:hAnsi="Consolas"/>
-        </w:rPr>
-      </w:pPr>
-      <w:r>
-        <w:rPr>
-          <w:rFonts w:ascii="Consolas" w:hAnsi="Consolas"/>
-        </w:rPr>
-        <w:t xml:space="preserve">      </w:t>
-      </w:r>
-      <w:r>
-        <w:rPr>
-          <w:rFonts w:cstheme="minorHAnsi"/>
-        </w:rPr>
-        <w:t>Onde retorna o erro de BTOPSN não havendo distinção de credenciais erradas</w:t>
-      </w:r>
-      <w:r>
-        <w:rPr>
-          <w:rFonts w:ascii="Consolas" w:hAnsi="Consolas"/>
-        </w:rPr>
-        <w:t>:</w:t>
-      </w:r>
-    </w:p>
-    <w:p>
-      <w:pPr>
-        <w:spacing w:after="0"/>
+      <w:r>
         <w:rPr>
           <w:rFonts w:ascii="Consolas" w:hAnsi="Consolas"/>
           <w:sz w:val="20"/>
           <w:szCs w:val="20"/>
-          <w:lang w:val="en-US"/>
-        </w:rPr>
-      </w:pPr>
-      <w:r>
+        </w:rPr>
+        <w:tab/>
+        <w:t>ENDIF</w:t>
+      </w:r>
+    </w:p>
+    <w:p>
+      <w:pPr>
+        <w:spacing w:after="0"/>
+        <w:rPr>
+          <w:rFonts w:ascii="Consolas" w:hAnsi="Consolas"/>
+        </w:rPr>
+      </w:pPr>
+    </w:p>
+    <w:p>
+      <w:pPr>
+        <w:spacing w:after="0"/>
+        <w:rPr>
+          <w:rFonts w:ascii="Consolas" w:hAnsi="Consolas"/>
+        </w:rPr>
+      </w:pPr>
+      <w:r>
+        <w:rPr>
+          <w:rFonts w:ascii="Consolas" w:hAnsi="Consolas"/>
+        </w:rPr>
+        <w:t xml:space="preserve">      </w:t>
+      </w:r>
+      <w:r>
+        <w:rPr>
+          <w:rFonts w:cstheme="minorHAnsi"/>
+        </w:rPr>
+        <w:t>Onde retorna o erro de BTOPSN não havendo distinção de credenciais erradas</w:t>
+      </w:r>
+      <w:r>
+        <w:rPr>
+          <w:rFonts w:ascii="Consolas" w:hAnsi="Consolas"/>
+        </w:rPr>
+        <w:t>:</w:t>
+      </w:r>
+    </w:p>
+    <w:p>
+      <w:pPr>
+        <w:spacing w:after="0"/>
         <w:rPr>
           <w:rFonts w:ascii="Consolas" w:hAnsi="Consolas"/>
           <w:sz w:val="20"/>
           <w:szCs w:val="20"/>
           <w:lang w:val="en-US"/>
+        </w:rPr>
+      </w:pPr>
+      <w:r>
+        <w:rPr>
+          <w:rFonts w:ascii="Consolas" w:hAnsi="Consolas"/>
+          <w:sz w:val="20"/>
+          <w:szCs w:val="20"/>
         </w:rPr>
         <w:t xml:space="preserve">      </w:t>
       </w:r>
@@ -14599,7 +14606,7 @@
 </file>
 
 <file path=customXml/itemProps1.xml><?xml version="1.0" encoding="utf-8"?>
-<ds:datastoreItem xmlns:ds="http://schemas.openxmlformats.org/officeDocument/2006/customXml" ds:itemID="{43BB2468-8274-4E00-9E14-F1FC7DD1BE7D}">
+<ds:datastoreItem xmlns:ds="http://schemas.openxmlformats.org/officeDocument/2006/customXml" ds:itemID="{95334F42-04E4-495C-A8B8-F2B4876AC55F}">
   <ds:schemaRefs>
     <ds:schemaRef ds:uri="http://schemas.openxmlformats.org/officeDocument/2006/bibliography"/>
   </ds:schemaRefs>

</xml_diff>